<commit_message>
Updated resume; changed main role
</commit_message>
<xml_diff>
--- a/static/Jace's-Resume.docx
+++ b/static/Jace's-Resume.docx
@@ -2,34 +2,10 @@
 <file path=word/document.xml><?xml version="1.0" encoding="utf-8"?>
 <w:document xmlns:wpc="http://schemas.microsoft.com/office/word/2010/wordprocessingCanvas" xmlns:cx="http://schemas.microsoft.com/office/drawing/2014/chartex" xmlns:cx1="http://schemas.microsoft.com/office/drawing/2015/9/8/chartex" xmlns:cx2="http://schemas.microsoft.com/office/drawing/2015/10/21/chartex" xmlns:cx3="http://schemas.microsoft.com/office/drawing/2016/5/9/chartex" xmlns:cx4="http://schemas.microsoft.com/office/drawing/2016/5/10/chartex" xmlns:cx5="http://schemas.microsoft.com/office/drawing/2016/5/11/chartex" xmlns:cx6="http://schemas.microsoft.com/office/drawing/2016/5/12/chartex" xmlns:cx7="http://schemas.microsoft.com/office/drawing/2016/5/13/chartex" xmlns:cx8="http://schemas.microsoft.com/office/drawing/2016/5/14/chartex" xmlns:mc="http://schemas.openxmlformats.org/markup-compatibility/2006" xmlns:aink="http://schemas.microsoft.com/office/drawing/2016/ink" xmlns:am3d="http://schemas.microsoft.com/office/drawing/2017/model3d" xmlns:o="urn:schemas-microsoft-com:office:office" xmlns:r="http://schemas.openxmlformats.org/officeDocument/2006/relationships" xmlns:m="http://schemas.openxmlformats.org/officeDocument/2006/math" xmlns:v="urn:schemas-microsoft-com:vml" xmlns:wp14="http://schemas.microsoft.com/office/word/2010/wordprocessingDrawing" xmlns:wp="http://schemas.openxmlformats.org/drawingml/2006/wordprocessingDrawing" xmlns:w10="urn:schemas-microsoft-com:office:word" xmlns:w="http://schemas.openxmlformats.org/wordprocessingml/2006/main" xmlns:w14="http://schemas.microsoft.com/office/word/2010/wordml" xmlns:w15="http://schemas.microsoft.com/office/word/2012/wordml" xmlns:w16cid="http://schemas.microsoft.com/office/word/2016/wordml/cid" xmlns:w16se="http://schemas.microsoft.com/office/word/2015/wordml/symex" xmlns:wpg="http://schemas.microsoft.com/office/word/2010/wordprocessingGroup" xmlns:wpi="http://schemas.microsoft.com/office/word/2010/wordprocessingInk" xmlns:wne="http://schemas.microsoft.com/office/word/2006/wordml" xmlns:wps="http://schemas.microsoft.com/office/word/2010/wordprocessingShape" mc:Ignorable="w14 w15 w16se w16cid wp14">
   <w:body>
-    <w:p>
-      <w:pPr>
-        <w:pBdr>
-          <w:top w:val="nil"/>
-          <w:left w:val="nil"/>
-          <w:bottom w:val="nil"/>
-          <w:right w:val="nil"/>
-          <w:between w:val="nil"/>
-        </w:pBdr>
-        <w:spacing w:line="240" w:lineRule="auto"/>
-        <w:rPr>
-          <w:sz w:val="12"/>
-          <w:szCs w:val="12"/>
-        </w:rPr>
-      </w:pPr>
-    </w:p>
     <w:tbl>
       <w:tblPr>
         <w:tblStyle w:val="a"/>
         <w:tblW w:w="10470" w:type="dxa"/>
-        <w:tblBorders>
-          <w:top w:val="single" w:sz="8" w:space="0" w:color="000000"/>
-          <w:left w:val="single" w:sz="8" w:space="0" w:color="000000"/>
-          <w:bottom w:val="single" w:sz="8" w:space="0" w:color="000000"/>
-          <w:right w:val="single" w:sz="8" w:space="0" w:color="000000"/>
-          <w:insideH w:val="single" w:sz="8" w:space="0" w:color="000000"/>
-          <w:insideV w:val="single" w:sz="8" w:space="0" w:color="000000"/>
-        </w:tblBorders>
         <w:tblLayout w:type="fixed"/>
         <w:tblLook w:val="0600" w:firstRow="0" w:lastRow="0" w:firstColumn="0" w:lastColumn="0" w:noHBand="1" w:noVBand="1"/>
       </w:tblPr>
@@ -39,7 +15,7 @@
       </w:tblGrid>
       <w:tr>
         <w:trPr>
-          <w:trHeight w:val="675"/>
+          <w:trHeight w:val="720"/>
         </w:trPr>
         <w:tc>
           <w:tcPr>
@@ -68,7 +44,9 @@
                 <w:right w:val="nil"/>
                 <w:between w:val="nil"/>
               </w:pBdr>
-              <w:rPr>
+              <w:ind w:left="-90"/>
+              <w:rPr>
+                <w:sz w:val="48"/>
                 <w:szCs w:val="48"/>
               </w:rPr>
             </w:pPr>
@@ -76,6 +54,7 @@
             <w:bookmarkEnd w:id="0"/>
             <w:r>
               <w:rPr>
+                <w:sz w:val="48"/>
                 <w:szCs w:val="48"/>
               </w:rPr>
               <w:t>Jace Medlin</w:t>
@@ -85,20 +64,12 @@
             <w:pPr>
               <w:pStyle w:val="Heading2"/>
               <w:spacing w:before="0"/>
+              <w:ind w:left="-86" w:right="302"/>
             </w:pPr>
             <w:bookmarkStart w:id="1" w:name="_h3ps4sud4adh" w:colFirst="0" w:colLast="0"/>
             <w:bookmarkEnd w:id="1"/>
             <w:r>
-              <w:t>Software</w:t>
-            </w:r>
-            <w:r>
-              <w:t xml:space="preserve"> </w:t>
-            </w:r>
-            <w:r>
-              <w:t>Engineer</w:t>
-            </w:r>
-            <w:r>
-              <w:t xml:space="preserve"> </w:t>
+              <w:t xml:space="preserve">Software Engineer </w:t>
             </w:r>
           </w:p>
         </w:tc>
@@ -182,10 +153,10 @@
             </w:tcBorders>
             <w:shd w:val="clear" w:color="auto" w:fill="auto"/>
             <w:tcMar>
-              <w:top w:w="144" w:type="dxa"/>
-              <w:left w:w="144" w:type="dxa"/>
-              <w:bottom w:w="144" w:type="dxa"/>
-              <w:right w:w="144" w:type="dxa"/>
+              <w:top w:w="0" w:type="dxa"/>
+              <w:left w:w="0" w:type="dxa"/>
+              <w:bottom w:w="0" w:type="dxa"/>
+              <w:right w:w="0" w:type="dxa"/>
             </w:tcMar>
           </w:tcPr>
           <w:p>
@@ -217,41 +188,58 @@
                 <w:between w:val="nil"/>
               </w:pBdr>
               <w:spacing w:before="80"/>
-              <w:ind w:right="30"/>
+              <w:ind w:right="60"/>
               <w:rPr>
                 <w:b w:val="0"/>
                 <w:i/>
-                <w:szCs w:val="20"/>
+                <w:sz w:val="21"/>
+                <w:szCs w:val="21"/>
               </w:rPr>
             </w:pPr>
             <w:bookmarkStart w:id="4" w:name="_rfgvkg2ifhfd" w:colFirst="0" w:colLast="0"/>
             <w:bookmarkEnd w:id="4"/>
             <w:r>
               <w:rPr>
-                <w:sz w:val="21"/>
-                <w:szCs w:val="21"/>
-              </w:rPr>
-              <w:t xml:space="preserve">Software </w:t>
-            </w:r>
-            <w:r>
-              <w:rPr>
-                <w:sz w:val="21"/>
-                <w:szCs w:val="21"/>
-              </w:rPr>
-              <w:t>Engineer</w:t>
-            </w:r>
-            <w:r>
-              <w:rPr>
-                <w:szCs w:val="20"/>
-              </w:rPr>
-              <w:t xml:space="preserve">                                                                                                              </w:t>
+                <w:sz w:val="18"/>
+                <w:szCs w:val="18"/>
+              </w:rPr>
+              <w:t>Software Engineer</w:t>
+            </w:r>
+            <w:r>
+              <w:rPr>
+                <w:sz w:val="18"/>
+                <w:szCs w:val="18"/>
+              </w:rPr>
+              <w:t xml:space="preserve">                                                                                                           </w:t>
+            </w:r>
+            <w:r>
+              <w:rPr>
+                <w:sz w:val="18"/>
+                <w:szCs w:val="18"/>
+              </w:rPr>
+              <w:t xml:space="preserve">                       </w:t>
+            </w:r>
+            <w:r>
+              <w:rPr>
+                <w:sz w:val="18"/>
+                <w:szCs w:val="18"/>
+              </w:rPr>
+              <w:t xml:space="preserve">  </w:t>
+            </w:r>
+            <w:r>
+              <w:rPr>
+                <w:sz w:val="18"/>
+                <w:szCs w:val="18"/>
+              </w:rPr>
+              <w:t xml:space="preserve"> </w:t>
             </w:r>
             <w:r>
               <w:rPr>
                 <w:b w:val="0"/>
-                <w:szCs w:val="20"/>
-              </w:rPr>
-              <w:t xml:space="preserve">Remote </w:t>
+                <w:sz w:val="18"/>
+                <w:szCs w:val="18"/>
+              </w:rPr>
+              <w:t>Remote, US</w:t>
             </w:r>
           </w:p>
           <w:p>
@@ -264,12 +252,14 @@
                 <w:right w:val="nil"/>
                 <w:between w:val="nil"/>
               </w:pBdr>
-              <w:spacing w:before="40" w:after="40"/>
-              <w:ind w:right="30"/>
+              <w:spacing w:before="40" w:after="0" w:line="288" w:lineRule="auto"/>
+              <w:ind w:right="60"/>
+              <w:rPr>
+                <w:color w:val="434343"/>
+              </w:rPr>
             </w:pPr>
             <w:bookmarkStart w:id="5" w:name="_n64fgzu3lwuy" w:colFirst="0" w:colLast="0"/>
             <w:bookmarkEnd w:id="5"/>
-            <w:proofErr w:type="spellStart"/>
             <w:r>
               <w:rPr>
                 <w:rFonts w:ascii="Merriweather" w:eastAsia="Merriweather" w:hAnsi="Merriweather" w:cs="Merriweather"/>
@@ -278,50 +268,82 @@
                 <w:sz w:val="20"/>
                 <w:szCs w:val="20"/>
               </w:rPr>
-              <w:t xml:space="preserve">Self                </w:t>
-            </w:r>
-            <w:r>
-              <w:t xml:space="preserve">                                                                                                                        JANUARY</w:t>
-            </w:r>
-            <w:proofErr w:type="spellEnd"/>
-            <w:r>
-              <w:t xml:space="preserve"> 2019 - JUNE 2019</w:t>
-            </w:r>
-          </w:p>
-          <w:p>
-            <w:pPr>
-              <w:spacing w:before="60" w:line="300" w:lineRule="auto"/>
-              <w:ind w:right="30"/>
-              <w:rPr>
-                <w:color w:val="434343"/>
-              </w:rPr>
-            </w:pPr>
-            <w:proofErr w:type="spellStart"/>
-            <w:r>
-              <w:rPr>
-                <w:b/>
-                <w:color w:val="434343"/>
-              </w:rPr>
-              <w:t>VirTax</w:t>
-            </w:r>
-            <w:proofErr w:type="spellEnd"/>
-            <w:r>
-              <w:rPr>
-                <w:b/>
-                <w:color w:val="434343"/>
-              </w:rPr>
-              <w:t xml:space="preserve"> Document App - </w:t>
-            </w:r>
-            <w:proofErr w:type="spellStart"/>
-            <w:r>
-              <w:rPr>
-                <w:rFonts w:ascii="Open Sans" w:eastAsia="Open Sans" w:hAnsi="Open Sans" w:cs="Open Sans"/>
-                <w:color w:val="434343"/>
-                <w:szCs w:val="16"/>
-              </w:rPr>
-              <w:t>Github</w:t>
-            </w:r>
-            <w:proofErr w:type="spellEnd"/>
+              <w:t xml:space="preserve">Memento               </w:t>
+            </w:r>
+            <w:r>
+              <w:t xml:space="preserve">                                                                                                             </w:t>
+            </w:r>
+            <w:r>
+              <w:t xml:space="preserve">   </w:t>
+            </w:r>
+            <w:r>
+              <w:t xml:space="preserve"> </w:t>
+            </w:r>
+            <w:r>
+              <w:t xml:space="preserve"> JANUARY 2019 - JUNE 2019</w:t>
+            </w:r>
+          </w:p>
+          <w:p>
+            <w:pPr>
+              <w:numPr>
+                <w:ilvl w:val="0"/>
+                <w:numId w:val="1"/>
+              </w:numPr>
+              <w:spacing w:before="40" w:line="288" w:lineRule="auto"/>
+              <w:ind w:left="270" w:right="60" w:hanging="270"/>
+              <w:rPr>
+                <w:color w:val="434343"/>
+                <w:sz w:val="16"/>
+                <w:szCs w:val="16"/>
+              </w:rPr>
+            </w:pPr>
+            <w:r>
+              <w:rPr>
+                <w:color w:val="434343"/>
+                <w:sz w:val="16"/>
+                <w:szCs w:val="16"/>
+              </w:rPr>
+              <w:t>Created a full-stack application to manage files (</w:t>
+            </w:r>
+            <w:hyperlink r:id="rId7">
+              <w:r>
+                <w:rPr>
+                  <w:color w:val="1155CC"/>
+                  <w:sz w:val="16"/>
+                  <w:szCs w:val="16"/>
+                  <w:u w:val="single"/>
+                </w:rPr>
+                <w:t>github.com/based-</w:t>
+              </w:r>
+              <w:proofErr w:type="spellStart"/>
+              <w:r>
+                <w:rPr>
+                  <w:color w:val="1155CC"/>
+                  <w:sz w:val="16"/>
+                  <w:szCs w:val="16"/>
+                  <w:u w:val="single"/>
+                </w:rPr>
+                <w:t>jace</w:t>
+              </w:r>
+              <w:proofErr w:type="spellEnd"/>
+              <w:r>
+                <w:rPr>
+                  <w:color w:val="1155CC"/>
+                  <w:sz w:val="16"/>
+                  <w:szCs w:val="16"/>
+                  <w:u w:val="single"/>
+                </w:rPr>
+                <w:t>/memento</w:t>
+              </w:r>
+            </w:hyperlink>
+            <w:r>
+              <w:rPr>
+                <w:color w:val="434343"/>
+                <w:sz w:val="16"/>
+                <w:szCs w:val="16"/>
+              </w:rPr>
+              <w:t>)</w:t>
+            </w:r>
           </w:p>
           <w:p>
             <w:pPr>
@@ -330,14 +352,18 @@
                 <w:numId w:val="1"/>
               </w:numPr>
               <w:spacing w:before="0" w:line="300" w:lineRule="auto"/>
-              <w:ind w:left="270" w:right="30" w:hanging="270"/>
-              <w:rPr>
-                <w:color w:val="434343"/>
-              </w:rPr>
-            </w:pPr>
-            <w:r>
-              <w:rPr>
-                <w:color w:val="434343"/>
+              <w:ind w:left="270" w:right="60" w:hanging="270"/>
+              <w:rPr>
+                <w:color w:val="434343"/>
+                <w:sz w:val="16"/>
+                <w:szCs w:val="16"/>
+              </w:rPr>
+            </w:pPr>
+            <w:r>
+              <w:rPr>
+                <w:color w:val="434343"/>
+                <w:sz w:val="16"/>
+                <w:szCs w:val="16"/>
               </w:rPr>
               <w:t>Wrote functionality enabling users and admins to download, upload, and delete tax files, both individually and in bulk. Set up encryption on upload and download</w:t>
             </w:r>
@@ -349,16 +375,28 @@
                 <w:numId w:val="1"/>
               </w:numPr>
               <w:spacing w:before="0" w:line="300" w:lineRule="auto"/>
-              <w:ind w:left="270" w:right="30" w:hanging="270"/>
-              <w:rPr>
-                <w:color w:val="434343"/>
-              </w:rPr>
-            </w:pPr>
-            <w:r>
-              <w:rPr>
-                <w:color w:val="434343"/>
-              </w:rPr>
-              <w:t>Wrote switchable page language into 3 languages via a pre-translated JSON file. Stored user language choice, setting up defaults and fallbacks</w:t>
+              <w:ind w:left="270" w:right="60" w:hanging="270"/>
+              <w:rPr>
+                <w:color w:val="434343"/>
+                <w:sz w:val="16"/>
+                <w:szCs w:val="16"/>
+              </w:rPr>
+            </w:pPr>
+            <w:r>
+              <w:rPr>
+                <w:color w:val="434343"/>
+                <w:sz w:val="16"/>
+                <w:szCs w:val="16"/>
+              </w:rPr>
+              <w:t>Wrote switchable page language into 3 languages via a pre-translated JSON file. Stored user lan</w:t>
+            </w:r>
+            <w:r>
+              <w:rPr>
+                <w:color w:val="434343"/>
+                <w:sz w:val="16"/>
+                <w:szCs w:val="16"/>
+              </w:rPr>
+              <w:t>guage choice, setting up defaults and fallbacks</w:t>
             </w:r>
           </w:p>
           <w:p>
@@ -368,16 +406,20 @@
                 <w:numId w:val="1"/>
               </w:numPr>
               <w:spacing w:before="0" w:line="300" w:lineRule="auto"/>
-              <w:ind w:left="270" w:right="30" w:hanging="270"/>
-              <w:rPr>
-                <w:color w:val="434343"/>
-              </w:rPr>
-            </w:pPr>
-            <w:r>
-              <w:rPr>
-                <w:color w:val="434343"/>
-              </w:rPr>
-              <w:t>Wrote the web application frontend in Vue, JavaScript</w:t>
+              <w:ind w:left="270" w:right="60" w:hanging="270"/>
+              <w:rPr>
+                <w:color w:val="434343"/>
+                <w:sz w:val="16"/>
+                <w:szCs w:val="16"/>
+              </w:rPr>
+            </w:pPr>
+            <w:r>
+              <w:rPr>
+                <w:color w:val="434343"/>
+                <w:sz w:val="16"/>
+                <w:szCs w:val="16"/>
+              </w:rPr>
+              <w:t>Created an interactive front-end interface utilizing Vue and JavaScript</w:t>
             </w:r>
           </w:p>
           <w:p>
@@ -387,75 +429,217 @@
                 <w:numId w:val="1"/>
               </w:numPr>
               <w:spacing w:before="0" w:line="300" w:lineRule="auto"/>
-              <w:ind w:left="270" w:right="30" w:hanging="270"/>
-              <w:rPr>
-                <w:color w:val="434343"/>
-              </w:rPr>
-            </w:pPr>
-            <w:r>
-              <w:rPr>
-                <w:color w:val="434343"/>
-              </w:rPr>
-              <w:t xml:space="preserve">Collaborated remotely via Discord   </w:t>
-            </w:r>
-          </w:p>
-          <w:p>
-            <w:pPr>
-              <w:spacing w:before="40" w:line="300" w:lineRule="auto"/>
-              <w:ind w:right="30"/>
-              <w:rPr>
-                <w:rFonts w:ascii="Open Sans" w:eastAsia="Open Sans" w:hAnsi="Open Sans" w:cs="Open Sans"/>
-                <w:color w:val="434343"/>
-                <w:szCs w:val="16"/>
-              </w:rPr>
-            </w:pPr>
-            <w:r>
-              <w:rPr>
-                <w:b/>
-                <w:color w:val="434343"/>
-              </w:rPr>
-              <w:t>Sheri’s Ice Inventory App</w:t>
-            </w:r>
-            <w:r>
-              <w:rPr>
-                <w:color w:val="434343"/>
-              </w:rPr>
-              <w:t xml:space="preserve"> -</w:t>
-            </w:r>
-            <w:r>
-              <w:rPr>
-                <w:b/>
-                <w:color w:val="434343"/>
+              <w:ind w:left="270" w:right="60" w:hanging="270"/>
+              <w:rPr>
+                <w:color w:val="434343"/>
+                <w:sz w:val="16"/>
+                <w:szCs w:val="16"/>
+              </w:rPr>
+            </w:pPr>
+            <w:r>
+              <w:rPr>
+                <w:color w:val="434343"/>
+                <w:sz w:val="16"/>
+                <w:szCs w:val="16"/>
+              </w:rPr>
+              <w:t xml:space="preserve">Collaborated with domestic and international clients remotely via Discord   </w:t>
+            </w:r>
+          </w:p>
+          <w:p>
+            <w:pPr>
+              <w:pStyle w:val="Heading2"/>
+              <w:spacing w:before="80"/>
+              <w:ind w:right="60"/>
+              <w:rPr>
+                <w:color w:val="434343"/>
+                <w:sz w:val="18"/>
+                <w:szCs w:val="18"/>
+              </w:rPr>
+            </w:pPr>
+            <w:bookmarkStart w:id="6" w:name="_ffj1f9hmjv7v" w:colFirst="0" w:colLast="0"/>
+            <w:bookmarkEnd w:id="6"/>
+            <w:r>
+              <w:rPr>
+                <w:sz w:val="18"/>
+                <w:szCs w:val="18"/>
+              </w:rPr>
+              <w:t>Lead Software Engineer</w:t>
+            </w:r>
+            <w:r>
+              <w:rPr>
+                <w:sz w:val="18"/>
+                <w:szCs w:val="18"/>
+              </w:rPr>
+              <w:t xml:space="preserve">                                                                                      </w:t>
+            </w:r>
+            <w:r>
+              <w:rPr>
+                <w:sz w:val="18"/>
+                <w:szCs w:val="18"/>
+              </w:rPr>
+              <w:t xml:space="preserve">                        </w:t>
+            </w:r>
+            <w:r>
+              <w:rPr>
+                <w:sz w:val="18"/>
+                <w:szCs w:val="18"/>
+              </w:rPr>
+              <w:t xml:space="preserve">   </w:t>
+            </w:r>
+            <w:r>
+              <w:rPr>
+                <w:b w:val="0"/>
+                <w:sz w:val="18"/>
+                <w:szCs w:val="18"/>
+              </w:rPr>
+              <w:t>Springfield, MO</w:t>
+            </w:r>
+            <w:r>
+              <w:rPr>
+                <w:b w:val="0"/>
+                <w:sz w:val="18"/>
+                <w:szCs w:val="18"/>
               </w:rPr>
               <w:t xml:space="preserve"> </w:t>
             </w:r>
-            <w:hyperlink r:id="rId7">
+          </w:p>
+          <w:p>
+            <w:pPr>
+              <w:pStyle w:val="Heading3"/>
+              <w:spacing w:before="40" w:after="0" w:line="288" w:lineRule="auto"/>
+              <w:ind w:right="60"/>
+              <w:rPr>
+                <w:color w:val="434343"/>
+              </w:rPr>
+            </w:pPr>
+            <w:bookmarkStart w:id="7" w:name="_28q3byjvlvde" w:colFirst="0" w:colLast="0"/>
+            <w:bookmarkEnd w:id="7"/>
+            <w:r>
+              <w:rPr>
+                <w:rFonts w:ascii="Merriweather" w:eastAsia="Merriweather" w:hAnsi="Merriweather" w:cs="Merriweather"/>
+                <w:i/>
+                <w:color w:val="000000"/>
+                <w:sz w:val="20"/>
+                <w:szCs w:val="20"/>
+              </w:rPr>
+              <w:t xml:space="preserve">Sheri’s Shaved Ice                                                                                       </w:t>
+            </w:r>
+            <w:r>
+              <w:rPr>
+                <w:rFonts w:ascii="Merriweather" w:eastAsia="Merriweather" w:hAnsi="Merriweather" w:cs="Merriweather"/>
+                <w:i/>
+                <w:color w:val="000000"/>
+                <w:sz w:val="20"/>
+                <w:szCs w:val="20"/>
+              </w:rPr>
+              <w:t xml:space="preserve"> </w:t>
+            </w:r>
+            <w:r>
+              <w:rPr>
+                <w:rFonts w:ascii="Merriweather" w:eastAsia="Merriweather" w:hAnsi="Merriweather" w:cs="Merriweather"/>
+                <w:i/>
+                <w:color w:val="000000"/>
+                <w:sz w:val="20"/>
+                <w:szCs w:val="20"/>
+              </w:rPr>
+              <w:t xml:space="preserve">            </w:t>
+            </w:r>
+            <w:r>
+              <w:t>JANUARY 2019 - MAY 2019</w:t>
+            </w:r>
+            <w:r>
+              <w:rPr>
+                <w:color w:val="434343"/>
+              </w:rPr>
+              <w:t xml:space="preserve">          </w:t>
+            </w:r>
+            <w:r>
+              <w:rPr>
+                <w:color w:val="434343"/>
+              </w:rPr>
+              <w:t xml:space="preserve">                                                           </w:t>
+            </w:r>
+          </w:p>
+          <w:p>
+            <w:pPr>
+              <w:numPr>
+                <w:ilvl w:val="0"/>
+                <w:numId w:val="1"/>
+              </w:numPr>
+              <w:spacing w:before="40" w:line="288" w:lineRule="auto"/>
+              <w:ind w:left="270" w:right="60" w:hanging="270"/>
+              <w:rPr>
+                <w:color w:val="434343"/>
+                <w:sz w:val="16"/>
+                <w:szCs w:val="16"/>
+              </w:rPr>
+            </w:pPr>
+            <w:r>
+              <w:rPr>
+                <w:color w:val="434343"/>
+                <w:sz w:val="16"/>
+                <w:szCs w:val="16"/>
+              </w:rPr>
+              <w:t>Built an inventory app for a small business (</w:t>
+            </w:r>
+            <w:hyperlink r:id="rId8">
+              <w:r>
+                <w:rPr>
+                  <w:color w:val="1155CC"/>
+                  <w:sz w:val="16"/>
+                  <w:szCs w:val="16"/>
+                  <w:u w:val="single"/>
+                </w:rPr>
+                <w:t>github.com/based-</w:t>
+              </w:r>
               <w:proofErr w:type="spellStart"/>
               <w:r>
                 <w:rPr>
-                  <w:rFonts w:ascii="Open Sans" w:eastAsia="Open Sans" w:hAnsi="Open Sans" w:cs="Open Sans"/>
                   <w:color w:val="1155CC"/>
+                  <w:sz w:val="16"/>
                   <w:szCs w:val="16"/>
                   <w:u w:val="single"/>
                 </w:rPr>
-                <w:t>Github</w:t>
+                <w:t>jace</w:t>
               </w:r>
               <w:proofErr w:type="spellEnd"/>
+              <w:r>
+                <w:rPr>
+                  <w:color w:val="1155CC"/>
+                  <w:sz w:val="16"/>
+                  <w:szCs w:val="16"/>
+                  <w:u w:val="single"/>
+                </w:rPr>
+                <w:t>/</w:t>
+              </w:r>
+              <w:proofErr w:type="spellStart"/>
+              <w:r>
+                <w:rPr>
+                  <w:color w:val="1155CC"/>
+                  <w:sz w:val="16"/>
+                  <w:szCs w:val="16"/>
+                  <w:u w:val="single"/>
+                </w:rPr>
+                <w:t>sheris</w:t>
+              </w:r>
+              <w:proofErr w:type="spellEnd"/>
+              <w:r>
+                <w:rPr>
+                  <w:color w:val="1155CC"/>
+                  <w:sz w:val="16"/>
+                  <w:szCs w:val="16"/>
+                  <w:u w:val="single"/>
+                </w:rPr>
+                <w:t>-shaved-ice</w:t>
+              </w:r>
             </w:hyperlink>
             <w:r>
               <w:rPr>
-                <w:rFonts w:ascii="Open Sans" w:eastAsia="Open Sans" w:hAnsi="Open Sans" w:cs="Open Sans"/>
-                <w:color w:val="434343"/>
-                <w:szCs w:val="16"/>
-              </w:rPr>
-              <w:t xml:space="preserve">                                                                           </w:t>
-            </w:r>
-            <w:r>
-              <w:rPr>
-                <w:rFonts w:ascii="Open Sans" w:eastAsia="Open Sans" w:hAnsi="Open Sans" w:cs="Open Sans"/>
-                <w:szCs w:val="16"/>
-              </w:rPr>
-              <w:t>JANUARY 2019 - MAY 2019</w:t>
+                <w:color w:val="434343"/>
+                <w:sz w:val="16"/>
+                <w:szCs w:val="16"/>
+              </w:rPr>
+              <w:t>)</w:t>
             </w:r>
           </w:p>
           <w:p>
@@ -465,21 +649,35 @@
                 <w:numId w:val="1"/>
               </w:numPr>
               <w:spacing w:before="0" w:line="300" w:lineRule="auto"/>
-              <w:ind w:left="270" w:right="30" w:hanging="270"/>
-              <w:rPr>
-                <w:color w:val="434343"/>
-              </w:rPr>
-            </w:pPr>
-            <w:r>
-              <w:rPr>
-                <w:color w:val="434343"/>
-              </w:rPr>
-              <w:t xml:space="preserve">Designed the database, front-end, and back-end infrastructure. Selected Vue on the frontend and a Django backend, served by Nginx on a </w:t>
+              <w:ind w:left="270" w:right="60" w:hanging="270"/>
+              <w:rPr>
+                <w:color w:val="434343"/>
+                <w:sz w:val="16"/>
+                <w:szCs w:val="16"/>
+              </w:rPr>
+            </w:pPr>
+            <w:r>
+              <w:rPr>
+                <w:color w:val="434343"/>
+                <w:sz w:val="16"/>
+                <w:szCs w:val="16"/>
+              </w:rPr>
+              <w:t>Designed the database, frontend, and backend</w:t>
+            </w:r>
+            <w:r>
+              <w:rPr>
+                <w:color w:val="434343"/>
+                <w:sz w:val="16"/>
+                <w:szCs w:val="16"/>
+              </w:rPr>
+              <w:t xml:space="preserve"> infrastructure utilizing Vue, Django, and SQL. Hosted app using NGINX on a </w:t>
             </w:r>
             <w:proofErr w:type="spellStart"/>
             <w:r>
               <w:rPr>
                 <w:color w:val="434343"/>
+                <w:sz w:val="16"/>
+                <w:szCs w:val="16"/>
               </w:rPr>
               <w:t>DigitalOcean</w:t>
             </w:r>
@@ -487,8 +685,10 @@
             <w:r>
               <w:rPr>
                 <w:color w:val="434343"/>
-              </w:rPr>
-              <w:t xml:space="preserve"> droplet with Ubuntu</w:t>
+                <w:sz w:val="16"/>
+                <w:szCs w:val="16"/>
+              </w:rPr>
+              <w:t xml:space="preserve"> droplet running Ubuntu</w:t>
             </w:r>
           </w:p>
           <w:p>
@@ -498,14 +698,18 @@
                 <w:numId w:val="1"/>
               </w:numPr>
               <w:spacing w:before="0" w:line="300" w:lineRule="auto"/>
-              <w:ind w:left="270" w:right="30" w:hanging="270"/>
-              <w:rPr>
-                <w:color w:val="434343"/>
-              </w:rPr>
-            </w:pPr>
-            <w:r>
-              <w:rPr>
-                <w:color w:val="434343"/>
+              <w:ind w:left="270" w:right="60" w:hanging="270"/>
+              <w:rPr>
+                <w:color w:val="434343"/>
+                <w:sz w:val="16"/>
+                <w:szCs w:val="16"/>
+              </w:rPr>
+            </w:pPr>
+            <w:r>
+              <w:rPr>
+                <w:color w:val="434343"/>
+                <w:sz w:val="16"/>
+                <w:szCs w:val="16"/>
               </w:rPr>
               <w:t xml:space="preserve">Set up a </w:t>
             </w:r>
@@ -513,6 +717,8 @@
             <w:r>
               <w:rPr>
                 <w:color w:val="434343"/>
+                <w:sz w:val="16"/>
+                <w:szCs w:val="16"/>
               </w:rPr>
               <w:t>PostegreSQL</w:t>
             </w:r>
@@ -520,6 +726,8 @@
             <w:r>
               <w:rPr>
                 <w:color w:val="434343"/>
+                <w:sz w:val="16"/>
+                <w:szCs w:val="16"/>
               </w:rPr>
               <w:t xml:space="preserve"> database. Crafted complex, sortable tables with resizable columns</w:t>
             </w:r>
@@ -531,16 +739,109 @@
                 <w:numId w:val="1"/>
               </w:numPr>
               <w:spacing w:before="0" w:line="300" w:lineRule="auto"/>
-              <w:ind w:left="270" w:right="30" w:hanging="270"/>
-              <w:rPr>
-                <w:color w:val="434343"/>
-              </w:rPr>
-            </w:pPr>
-            <w:r>
-              <w:rPr>
-                <w:color w:val="434343"/>
-              </w:rPr>
-              <w:t>Led project and delegated work to 2 junior software developers. Code reviewed and provided feedback, managed project in Trello</w:t>
+              <w:ind w:left="270" w:right="60" w:hanging="270"/>
+              <w:rPr>
+                <w:color w:val="434343"/>
+                <w:sz w:val="16"/>
+                <w:szCs w:val="16"/>
+              </w:rPr>
+            </w:pPr>
+            <w:r>
+              <w:rPr>
+                <w:color w:val="434343"/>
+                <w:sz w:val="16"/>
+                <w:szCs w:val="16"/>
+              </w:rPr>
+              <w:t>Supervised, mentored, and collaborated with 2 junior soft</w:t>
+            </w:r>
+            <w:r>
+              <w:rPr>
+                <w:color w:val="434343"/>
+                <w:sz w:val="16"/>
+                <w:szCs w:val="16"/>
+              </w:rPr>
+              <w:t>ware developers. Provided code review and feedback</w:t>
+            </w:r>
+          </w:p>
+          <w:p>
+            <w:pPr>
+              <w:numPr>
+                <w:ilvl w:val="0"/>
+                <w:numId w:val="1"/>
+              </w:numPr>
+              <w:spacing w:before="0" w:line="300" w:lineRule="auto"/>
+              <w:ind w:left="270" w:right="60" w:hanging="270"/>
+              <w:rPr>
+                <w:color w:val="434343"/>
+                <w:sz w:val="16"/>
+                <w:szCs w:val="16"/>
+              </w:rPr>
+            </w:pPr>
+            <w:r>
+              <w:rPr>
+                <w:color w:val="434343"/>
+                <w:sz w:val="16"/>
+                <w:szCs w:val="16"/>
+              </w:rPr>
+              <w:t>Managed project end-to-end via Trello for constant communication and task tracking</w:t>
+            </w:r>
+          </w:p>
+          <w:p>
+            <w:pPr>
+              <w:pStyle w:val="Heading2"/>
+              <w:spacing w:before="80"/>
+              <w:ind w:right="60"/>
+              <w:rPr>
+                <w:color w:val="434343"/>
+                <w:sz w:val="21"/>
+                <w:szCs w:val="21"/>
+              </w:rPr>
+            </w:pPr>
+            <w:bookmarkStart w:id="8" w:name="_p4b8d49h0irx" w:colFirst="0" w:colLast="0"/>
+            <w:bookmarkEnd w:id="8"/>
+            <w:r>
+              <w:rPr>
+                <w:sz w:val="18"/>
+                <w:szCs w:val="18"/>
+              </w:rPr>
+              <w:t>Software Engineer</w:t>
+            </w:r>
+            <w:r>
+              <w:rPr>
+                <w:sz w:val="18"/>
+                <w:szCs w:val="18"/>
+              </w:rPr>
+              <w:t xml:space="preserve">                                                                                             </w:t>
+            </w:r>
+            <w:r>
+              <w:rPr>
+                <w:sz w:val="18"/>
+                <w:szCs w:val="18"/>
+              </w:rPr>
+              <w:t xml:space="preserve">                        </w:t>
+            </w:r>
+            <w:r>
+              <w:rPr>
+                <w:sz w:val="18"/>
+                <w:szCs w:val="18"/>
+              </w:rPr>
+              <w:t xml:space="preserve">       </w:t>
+            </w:r>
+            <w:r>
+              <w:rPr>
+                <w:b w:val="0"/>
+                <w:sz w:val="18"/>
+                <w:szCs w:val="18"/>
+              </w:rPr>
+              <w:t>Sprin</w:t>
+            </w:r>
+            <w:r>
+              <w:rPr>
+                <w:b w:val="0"/>
+                <w:sz w:val="18"/>
+                <w:szCs w:val="18"/>
+              </w:rPr>
+              <w:t>gfield, MO</w:t>
             </w:r>
           </w:p>
           <w:p>
@@ -552,8 +853,8 @@
                 <w:right w:val="nil"/>
                 <w:between w:val="nil"/>
               </w:pBdr>
-              <w:spacing w:before="40" w:line="300" w:lineRule="auto"/>
-              <w:ind w:right="30"/>
+              <w:spacing w:before="40" w:line="288" w:lineRule="auto"/>
+              <w:ind w:right="60"/>
               <w:rPr>
                 <w:b/>
                 <w:color w:val="434343"/>
@@ -561,44 +862,93 @@
             </w:pPr>
             <w:r>
               <w:rPr>
+                <w:i/>
+                <w:color w:val="000000"/>
+                <w:sz w:val="20"/>
+                <w:szCs w:val="20"/>
+              </w:rPr>
+              <w:t>Clover Lane Candles</w:t>
+            </w:r>
+            <w:r>
+              <w:rPr>
                 <w:b/>
                 <w:color w:val="434343"/>
               </w:rPr>
-              <w:t xml:space="preserve">Clover Lane eCommerce Site </w:t>
-            </w:r>
-            <w:r>
-              <w:rPr>
-                <w:color w:val="434343"/>
-              </w:rPr>
-              <w:t>-</w:t>
+              <w:t xml:space="preserve">                                                                                                        </w:t>
             </w:r>
             <w:r>
               <w:rPr>
                 <w:b/>
                 <w:color w:val="434343"/>
               </w:rPr>
-              <w:t xml:space="preserve"> </w:t>
-            </w:r>
-            <w:hyperlink r:id="rId8">
-              <w:proofErr w:type="spellStart"/>
+              <w:t xml:space="preserve">      </w:t>
+            </w:r>
+            <w:r>
+              <w:rPr>
+                <w:rFonts w:ascii="Open Sans" w:eastAsia="Open Sans" w:hAnsi="Open Sans" w:cs="Open Sans"/>
+                <w:color w:val="434343"/>
+                <w:sz w:val="16"/>
+                <w:szCs w:val="16"/>
+              </w:rPr>
+              <w:t>MARCH 2020 - PRESENT</w:t>
+            </w:r>
+            <w:r>
+              <w:rPr>
+                <w:rFonts w:ascii="Open Sans" w:eastAsia="Open Sans" w:hAnsi="Open Sans" w:cs="Open Sans"/>
+                <w:color w:val="434343"/>
+                <w:sz w:val="16"/>
+                <w:szCs w:val="16"/>
+              </w:rPr>
+              <w:t xml:space="preserve">                                                                </w:t>
+            </w:r>
+          </w:p>
+          <w:p>
+            <w:pPr>
+              <w:numPr>
+                <w:ilvl w:val="0"/>
+                <w:numId w:val="1"/>
+              </w:numPr>
+              <w:pBdr>
+                <w:top w:val="nil"/>
+                <w:left w:val="nil"/>
+                <w:bottom w:val="nil"/>
+                <w:right w:val="nil"/>
+                <w:between w:val="nil"/>
+              </w:pBdr>
+              <w:spacing w:before="40" w:line="288" w:lineRule="auto"/>
+              <w:ind w:left="270" w:right="60" w:hanging="270"/>
+              <w:rPr>
+                <w:color w:val="434343"/>
+                <w:sz w:val="16"/>
+                <w:szCs w:val="16"/>
+              </w:rPr>
+            </w:pPr>
+            <w:r>
+              <w:rPr>
+                <w:color w:val="434343"/>
+                <w:sz w:val="16"/>
+                <w:szCs w:val="16"/>
+              </w:rPr>
+              <w:t>Set up an eCommerce website with Django and PostgreSQL for a small startup (</w:t>
+            </w:r>
+            <w:hyperlink r:id="rId9">
               <w:r>
                 <w:rPr>
-                  <w:rFonts w:ascii="Open Sans" w:eastAsia="Open Sans" w:hAnsi="Open Sans" w:cs="Open Sans"/>
                   <w:color w:val="1155CC"/>
+                  <w:sz w:val="16"/>
                   <w:szCs w:val="16"/>
                   <w:u w:val="single"/>
                 </w:rPr>
-                <w:t>Github</w:t>
+                <w:t>https://github.com/based-jace/clover_lane_candles</w:t>
               </w:r>
-              <w:proofErr w:type="spellEnd"/>
             </w:hyperlink>
             <w:r>
               <w:rPr>
-                <w:rFonts w:ascii="Open Sans" w:eastAsia="Open Sans" w:hAnsi="Open Sans" w:cs="Open Sans"/>
-                <w:color w:val="434343"/>
-                <w:szCs w:val="16"/>
-              </w:rPr>
-              <w:t xml:space="preserve">                                                                         MARCH 2020 - PRESENT</w:t>
+                <w:color w:val="434343"/>
+                <w:sz w:val="16"/>
+                <w:szCs w:val="16"/>
+              </w:rPr>
+              <w:t>)</w:t>
             </w:r>
           </w:p>
           <w:p>
@@ -615,16 +965,38 @@
                 <w:between w:val="nil"/>
               </w:pBdr>
               <w:spacing w:before="0" w:line="300" w:lineRule="auto"/>
-              <w:ind w:left="270" w:right="30" w:hanging="270"/>
-              <w:rPr>
-                <w:color w:val="434343"/>
-              </w:rPr>
-            </w:pPr>
-            <w:r>
-              <w:rPr>
-                <w:color w:val="434343"/>
-              </w:rPr>
-              <w:t>Set up an eCommerce website with Django and PostgreSQL for an eCommerce startup</w:t>
+              <w:ind w:left="270" w:right="60" w:hanging="270"/>
+              <w:rPr>
+                <w:color w:val="434343"/>
+                <w:sz w:val="16"/>
+                <w:szCs w:val="16"/>
+              </w:rPr>
+            </w:pPr>
+            <w:r>
+              <w:rPr>
+                <w:color w:val="434343"/>
+                <w:sz w:val="16"/>
+                <w:szCs w:val="16"/>
+              </w:rPr>
+              <w:t>Migrated to a Vue/</w:t>
+            </w:r>
+            <w:proofErr w:type="spellStart"/>
+            <w:r>
+              <w:rPr>
+                <w:color w:val="434343"/>
+                <w:sz w:val="16"/>
+                <w:szCs w:val="16"/>
+              </w:rPr>
+              <w:t>Nuxt</w:t>
+            </w:r>
+            <w:proofErr w:type="spellEnd"/>
+            <w:r>
+              <w:rPr>
+                <w:color w:val="434343"/>
+                <w:sz w:val="16"/>
+                <w:szCs w:val="16"/>
+              </w:rPr>
+              <w:t xml:space="preserve"> Universal App (a Single Page Application with Server-Side Rendering) to make the user experience more seamless</w:t>
             </w:r>
           </w:p>
           <w:p>
@@ -641,30 +1013,64 @@
                 <w:between w:val="nil"/>
               </w:pBdr>
               <w:spacing w:before="0" w:line="300" w:lineRule="auto"/>
-              <w:ind w:left="270" w:right="30" w:hanging="270"/>
-              <w:rPr>
-                <w:color w:val="434343"/>
-              </w:rPr>
-            </w:pPr>
-            <w:r>
-              <w:rPr>
-                <w:color w:val="434343"/>
-              </w:rPr>
-              <w:t>Migrated to a Vue/</w:t>
+              <w:ind w:left="270" w:right="60" w:hanging="270"/>
+              <w:rPr>
+                <w:color w:val="434343"/>
+                <w:sz w:val="16"/>
+                <w:szCs w:val="16"/>
+              </w:rPr>
+            </w:pPr>
+            <w:r>
+              <w:rPr>
+                <w:color w:val="434343"/>
+                <w:sz w:val="16"/>
+                <w:szCs w:val="16"/>
+              </w:rPr>
+              <w:t>Buil</w:t>
+            </w:r>
+            <w:r>
+              <w:rPr>
+                <w:color w:val="434343"/>
+                <w:sz w:val="16"/>
+                <w:szCs w:val="16"/>
+              </w:rPr>
+              <w:t xml:space="preserve">t a microservice infrastructure with </w:t>
             </w:r>
             <w:proofErr w:type="spellStart"/>
             <w:r>
               <w:rPr>
                 <w:color w:val="434343"/>
-              </w:rPr>
-              <w:t>Nuxt</w:t>
+                <w:sz w:val="16"/>
+                <w:szCs w:val="16"/>
+              </w:rPr>
+              <w:t>FastAPI</w:t>
             </w:r>
             <w:proofErr w:type="spellEnd"/>
             <w:r>
               <w:rPr>
                 <w:color w:val="434343"/>
-              </w:rPr>
-              <w:t xml:space="preserve"> Universal App (a Single Page Application with Server-Side Rendering) to make the user experience more seamless</w:t>
+                <w:sz w:val="16"/>
+                <w:szCs w:val="16"/>
+              </w:rPr>
+              <w:t xml:space="preserve">, </w:t>
+            </w:r>
+            <w:proofErr w:type="spellStart"/>
+            <w:r>
+              <w:rPr>
+                <w:color w:val="434343"/>
+                <w:sz w:val="16"/>
+                <w:szCs w:val="16"/>
+              </w:rPr>
+              <w:t>Flask_admin</w:t>
+            </w:r>
+            <w:proofErr w:type="spellEnd"/>
+            <w:r>
+              <w:rPr>
+                <w:color w:val="434343"/>
+                <w:sz w:val="16"/>
+                <w:szCs w:val="16"/>
+              </w:rPr>
+              <w:t xml:space="preserve"> interface, MongoDB, and Docker</w:t>
             </w:r>
           </w:p>
           <w:p>
@@ -681,94 +1087,250 @@
                 <w:between w:val="nil"/>
               </w:pBdr>
               <w:spacing w:before="0" w:line="300" w:lineRule="auto"/>
-              <w:ind w:left="270" w:right="30" w:hanging="270"/>
-              <w:rPr>
-                <w:color w:val="434343"/>
-              </w:rPr>
-            </w:pPr>
-            <w:proofErr w:type="spellStart"/>
-            <w:r>
-              <w:rPr>
-                <w:color w:val="434343"/>
-              </w:rPr>
-              <w:t>Dockerized</w:t>
-            </w:r>
-            <w:proofErr w:type="spellEnd"/>
-            <w:r>
-              <w:rPr>
-                <w:color w:val="434343"/>
-              </w:rPr>
-              <w:t xml:space="preserve"> the front-end together with a Flask API, Flask admin, and MongoDB, creating a microservice infrastructure</w:t>
+              <w:ind w:left="270" w:right="60" w:hanging="270"/>
+              <w:rPr>
+                <w:color w:val="434343"/>
+                <w:sz w:val="16"/>
+                <w:szCs w:val="16"/>
+              </w:rPr>
+            </w:pPr>
+            <w:r>
+              <w:rPr>
+                <w:color w:val="434343"/>
+                <w:sz w:val="16"/>
+                <w:szCs w:val="16"/>
+              </w:rPr>
+              <w:t>Implemented SVG separators, responsive design, and animations in CSS, JS, and GSAP</w:t>
+            </w:r>
+          </w:p>
+          <w:p>
+            <w:pPr>
+              <w:pStyle w:val="Heading2"/>
+              <w:spacing w:before="80"/>
+              <w:ind w:right="60"/>
+              <w:rPr>
+                <w:b w:val="0"/>
+                <w:i/>
+                <w:sz w:val="20"/>
+                <w:szCs w:val="20"/>
+              </w:rPr>
+            </w:pPr>
+            <w:bookmarkStart w:id="9" w:name="_v7i4oyblyq01" w:colFirst="0" w:colLast="0"/>
+            <w:bookmarkEnd w:id="9"/>
+            <w:r>
+              <w:rPr>
+                <w:sz w:val="18"/>
+                <w:szCs w:val="18"/>
+              </w:rPr>
+              <w:t xml:space="preserve">Web Developer </w:t>
+            </w:r>
+            <w:r>
+              <w:rPr>
+                <w:sz w:val="18"/>
+                <w:szCs w:val="18"/>
+              </w:rPr>
+              <w:t xml:space="preserve">Intern                                                                </w:t>
+            </w:r>
+            <w:r>
+              <w:rPr>
+                <w:sz w:val="18"/>
+                <w:szCs w:val="18"/>
+              </w:rPr>
+              <w:t xml:space="preserve">                  </w:t>
+            </w:r>
+            <w:r>
+              <w:rPr>
+                <w:sz w:val="18"/>
+                <w:szCs w:val="18"/>
+              </w:rPr>
+              <w:t xml:space="preserve">                 </w:t>
+            </w:r>
+            <w:r>
+              <w:rPr>
+                <w:sz w:val="18"/>
+                <w:szCs w:val="18"/>
+              </w:rPr>
+              <w:t xml:space="preserve">           </w:t>
+            </w:r>
+            <w:r>
+              <w:rPr>
+                <w:sz w:val="18"/>
+                <w:szCs w:val="18"/>
+              </w:rPr>
+              <w:t xml:space="preserve">    </w:t>
+            </w:r>
+            <w:r>
+              <w:rPr>
+                <w:sz w:val="18"/>
+                <w:szCs w:val="18"/>
+              </w:rPr>
+              <w:t xml:space="preserve">   </w:t>
+            </w:r>
+            <w:r>
+              <w:rPr>
+                <w:b w:val="0"/>
+                <w:sz w:val="18"/>
+                <w:szCs w:val="18"/>
+              </w:rPr>
+              <w:t>Springfield, MO</w:t>
+            </w:r>
+            <w:r>
+              <w:rPr>
+                <w:b w:val="0"/>
+                <w:sz w:val="20"/>
+                <w:szCs w:val="20"/>
+              </w:rPr>
+              <w:t xml:space="preserve"> </w:t>
+            </w:r>
+          </w:p>
+          <w:p>
+            <w:pPr>
+              <w:pStyle w:val="Heading3"/>
+              <w:spacing w:before="40" w:after="0" w:line="288" w:lineRule="auto"/>
+              <w:ind w:right="60"/>
+            </w:pPr>
+            <w:bookmarkStart w:id="10" w:name="_z57avkfcsrty" w:colFirst="0" w:colLast="0"/>
+            <w:bookmarkEnd w:id="10"/>
+            <w:r>
+              <w:rPr>
+                <w:rFonts w:ascii="Merriweather" w:eastAsia="Merriweather" w:hAnsi="Merriweather" w:cs="Merriweather"/>
+                <w:i/>
+                <w:color w:val="000000"/>
+                <w:sz w:val="18"/>
+                <w:szCs w:val="18"/>
+              </w:rPr>
+              <w:t>O’Reilly Auto Parts</w:t>
+            </w:r>
+            <w:r>
+              <w:rPr>
+                <w:sz w:val="18"/>
+                <w:szCs w:val="18"/>
+              </w:rPr>
+              <w:t xml:space="preserve">                                                                                          </w:t>
+            </w:r>
+            <w:r>
+              <w:rPr>
+                <w:sz w:val="18"/>
+                <w:szCs w:val="18"/>
+              </w:rPr>
+              <w:t xml:space="preserve">        </w:t>
+            </w:r>
+            <w:r>
+              <w:rPr>
+                <w:sz w:val="18"/>
+                <w:szCs w:val="18"/>
+              </w:rPr>
+              <w:t xml:space="preserve">     </w:t>
+            </w:r>
+            <w:r>
+              <w:t>OCTOBER 2018 – JANUARY 2019</w:t>
             </w:r>
           </w:p>
           <w:p>
             <w:pPr>
               <w:numPr>
                 <w:ilvl w:val="0"/>
-                <w:numId w:val="1"/>
+                <w:numId w:val="4"/>
               </w:numPr>
-              <w:pBdr>
-                <w:top w:val="nil"/>
-                <w:left w:val="nil"/>
-                <w:bottom w:val="nil"/>
-                <w:right w:val="nil"/>
-                <w:between w:val="nil"/>
-              </w:pBdr>
-              <w:spacing w:before="0" w:line="300" w:lineRule="auto"/>
-              <w:ind w:left="270" w:right="30" w:hanging="270"/>
-              <w:rPr>
-                <w:color w:val="434343"/>
-              </w:rPr>
-            </w:pPr>
-            <w:r>
-              <w:rPr>
-                <w:color w:val="434343"/>
-              </w:rPr>
-              <w:t>Implemented SVG separators, responsive design, and animations in CSS, JS, and GSAP</w:t>
+              <w:spacing w:before="40" w:line="288" w:lineRule="auto"/>
+              <w:ind w:left="270" w:right="60" w:hanging="270"/>
+              <w:rPr>
+                <w:color w:val="434343"/>
+                <w:sz w:val="16"/>
+                <w:szCs w:val="16"/>
+              </w:rPr>
+            </w:pPr>
+            <w:r>
+              <w:rPr>
+                <w:color w:val="434343"/>
+                <w:sz w:val="16"/>
+                <w:szCs w:val="16"/>
+              </w:rPr>
+              <w:t>Contributed to the website in HTML/CSS, JavaScript, MySQL, Java, and Spring MVC</w:t>
             </w:r>
           </w:p>
           <w:p>
             <w:pPr>
               <w:pStyle w:val="Heading2"/>
               <w:spacing w:before="80"/>
-              <w:ind w:right="30"/>
+              <w:ind w:right="60"/>
               <w:rPr>
                 <w:b w:val="0"/>
                 <w:i/>
+                <w:sz w:val="20"/>
                 <w:szCs w:val="20"/>
               </w:rPr>
             </w:pPr>
-            <w:bookmarkStart w:id="6" w:name="_v7i4oyblyq01" w:colFirst="0" w:colLast="0"/>
-            <w:bookmarkEnd w:id="6"/>
-            <w:r>
-              <w:rPr>
-                <w:sz w:val="21"/>
-                <w:szCs w:val="21"/>
-              </w:rPr>
-              <w:t>Web Developer Intern</w:t>
-            </w:r>
-            <w:r>
-              <w:rPr>
+            <w:bookmarkStart w:id="11" w:name="_hpu4odk6it5" w:colFirst="0" w:colLast="0"/>
+            <w:bookmarkEnd w:id="11"/>
+            <w:r>
+              <w:rPr>
+                <w:sz w:val="18"/>
+                <w:szCs w:val="18"/>
+              </w:rPr>
+              <w:t xml:space="preserve">Software Engineer </w:t>
+            </w:r>
+            <w:r>
+              <w:rPr>
+                <w:sz w:val="18"/>
+                <w:szCs w:val="18"/>
+              </w:rPr>
+              <w:t xml:space="preserve">Intern  </w:t>
+            </w:r>
+            <w:r>
+              <w:rPr>
+                <w:sz w:val="18"/>
+                <w:szCs w:val="18"/>
+              </w:rPr>
+              <w:t xml:space="preserve">                                                                        </w:t>
+            </w:r>
+            <w:r>
+              <w:rPr>
+                <w:sz w:val="18"/>
+                <w:szCs w:val="18"/>
+              </w:rPr>
+              <w:t xml:space="preserve">                            </w:t>
+            </w:r>
+            <w:r>
+              <w:rPr>
+                <w:sz w:val="18"/>
+                <w:szCs w:val="18"/>
+              </w:rPr>
+              <w:t xml:space="preserve">      </w:t>
+            </w:r>
+            <w:r>
+              <w:rPr>
+                <w:b w:val="0"/>
+                <w:sz w:val="18"/>
+                <w:szCs w:val="18"/>
+              </w:rPr>
+              <w:t xml:space="preserve"> </w:t>
+            </w:r>
+            <w:r>
+              <w:rPr>
+                <w:b w:val="0"/>
+                <w:sz w:val="18"/>
+                <w:szCs w:val="18"/>
+              </w:rPr>
+              <w:t>Springfield, MO</w:t>
+            </w:r>
+            <w:r>
+              <w:rPr>
+                <w:b w:val="0"/>
+                <w:sz w:val="20"/>
                 <w:szCs w:val="20"/>
               </w:rPr>
-              <w:t xml:space="preserve">                                                                                         </w:t>
-            </w:r>
-            <w:r>
-              <w:rPr>
-                <w:b w:val="0"/>
-                <w:szCs w:val="20"/>
-              </w:rPr>
-              <w:t xml:space="preserve">Springfield, MO </w:t>
+              <w:t xml:space="preserve"> </w:t>
             </w:r>
           </w:p>
           <w:p>
             <w:pPr>
               <w:pStyle w:val="Heading3"/>
-              <w:spacing w:before="40" w:after="40"/>
-              <w:ind w:right="30"/>
-            </w:pPr>
-            <w:bookmarkStart w:id="7" w:name="_z57avkfcsrty" w:colFirst="0" w:colLast="0"/>
-            <w:bookmarkEnd w:id="7"/>
+              <w:spacing w:before="40" w:after="0" w:line="288" w:lineRule="auto"/>
+              <w:ind w:right="60"/>
+            </w:pPr>
+            <w:bookmarkStart w:id="12" w:name="_ayjfsbqnsclq" w:colFirst="0" w:colLast="0"/>
+            <w:bookmarkEnd w:id="12"/>
             <w:r>
               <w:rPr>
                 <w:rFonts w:ascii="Merriweather" w:eastAsia="Merriweather" w:hAnsi="Merriweather" w:cs="Merriweather"/>
@@ -777,10 +1339,19 @@
                 <w:sz w:val="20"/>
                 <w:szCs w:val="20"/>
               </w:rPr>
-              <w:t>O’Reilly Auto Parts</w:t>
-            </w:r>
-            <w:r>
-              <w:t xml:space="preserve">                                                                                               OCTOBER 2018 – JANUARY 2019</w:t>
+              <w:t>Paperwise</w:t>
+            </w:r>
+            <w:r>
+              <w:t xml:space="preserve">                                             </w:t>
+            </w:r>
+            <w:r>
+              <w:t xml:space="preserve">                                                                         </w:t>
+            </w:r>
+            <w:r>
+              <w:t xml:space="preserve">         </w:t>
+            </w:r>
+            <w:r>
+              <w:t xml:space="preserve">  JULY 2018 – OCTOBER 2018</w:t>
             </w:r>
           </w:p>
           <w:p>
@@ -789,91 +1360,20 @@
                 <w:ilvl w:val="0"/>
                 <w:numId w:val="4"/>
               </w:numPr>
-              <w:spacing w:before="60" w:line="300" w:lineRule="auto"/>
-              <w:ind w:left="270" w:right="30" w:hanging="270"/>
-              <w:rPr>
-                <w:color w:val="434343"/>
-              </w:rPr>
-            </w:pPr>
-            <w:r>
-              <w:rPr>
-                <w:color w:val="434343"/>
-              </w:rPr>
-              <w:t>Contributed to the website in HTML/CSS, JavaScript, MySQL, Java, and Spring MVC</w:t>
-            </w:r>
-          </w:p>
-          <w:p>
-            <w:pPr>
-              <w:pStyle w:val="Heading2"/>
-              <w:spacing w:before="80"/>
-              <w:ind w:right="30"/>
-              <w:rPr>
-                <w:b w:val="0"/>
-                <w:i/>
-                <w:szCs w:val="20"/>
-              </w:rPr>
-            </w:pPr>
-            <w:bookmarkStart w:id="8" w:name="_hpu4odk6it5" w:colFirst="0" w:colLast="0"/>
-            <w:bookmarkEnd w:id="8"/>
-            <w:r>
-              <w:rPr>
-                <w:sz w:val="21"/>
-                <w:szCs w:val="21"/>
-              </w:rPr>
-              <w:t>Software Engineer Intern</w:t>
-            </w:r>
-            <w:r>
-              <w:rPr>
-                <w:szCs w:val="20"/>
-              </w:rPr>
-              <w:t xml:space="preserve">                                                                                </w:t>
-            </w:r>
-            <w:r>
-              <w:rPr>
-                <w:b w:val="0"/>
-                <w:szCs w:val="20"/>
-              </w:rPr>
-              <w:t xml:space="preserve"> Springfield, MO </w:t>
-            </w:r>
-          </w:p>
-          <w:p>
-            <w:pPr>
-              <w:pStyle w:val="Heading3"/>
-              <w:spacing w:before="40" w:after="40"/>
-              <w:ind w:right="30"/>
-            </w:pPr>
-            <w:bookmarkStart w:id="9" w:name="_ayjfsbqnsclq" w:colFirst="0" w:colLast="0"/>
-            <w:bookmarkEnd w:id="9"/>
-            <w:r>
-              <w:rPr>
-                <w:rFonts w:ascii="Merriweather" w:eastAsia="Merriweather" w:hAnsi="Merriweather" w:cs="Merriweather"/>
-                <w:i/>
-                <w:color w:val="000000"/>
-                <w:sz w:val="20"/>
-                <w:szCs w:val="20"/>
-              </w:rPr>
-              <w:t>Paperwise</w:t>
-            </w:r>
-            <w:r>
-              <w:t xml:space="preserve">                                                                                                                          JULY 2018 – OCTOBER 2018</w:t>
-            </w:r>
-          </w:p>
-          <w:p>
-            <w:pPr>
-              <w:numPr>
-                <w:ilvl w:val="0"/>
-                <w:numId w:val="4"/>
-              </w:numPr>
-              <w:spacing w:before="60" w:line="300" w:lineRule="auto"/>
-              <w:ind w:left="270" w:right="30" w:hanging="270"/>
+              <w:spacing w:before="40" w:line="288" w:lineRule="auto"/>
+              <w:ind w:left="270" w:right="60" w:hanging="270"/>
               <w:jc w:val="both"/>
               <w:rPr>
                 <w:color w:val="434343"/>
-              </w:rPr>
-            </w:pPr>
-            <w:r>
-              <w:rPr>
-                <w:color w:val="434343"/>
+                <w:sz w:val="16"/>
+                <w:szCs w:val="16"/>
+              </w:rPr>
+            </w:pPr>
+            <w:r>
+              <w:rPr>
+                <w:color w:val="434343"/>
+                <w:sz w:val="16"/>
+                <w:szCs w:val="16"/>
               </w:rPr>
               <w:t>Supported an enterprise document-management application in .NET for Windows PCs</w:t>
             </w:r>
@@ -889,14 +1389,14 @@
                 <w:between w:val="nil"/>
               </w:pBdr>
               <w:spacing w:before="120"/>
-              <w:ind w:right="30"/>
+              <w:ind w:right="58"/>
               <w:rPr>
                 <w:sz w:val="20"/>
                 <w:szCs w:val="20"/>
               </w:rPr>
             </w:pPr>
-            <w:bookmarkStart w:id="10" w:name="_jhv78pp9wtzd" w:colFirst="0" w:colLast="0"/>
-            <w:bookmarkEnd w:id="10"/>
+            <w:bookmarkStart w:id="13" w:name="_jhv78pp9wtzd" w:colFirst="0" w:colLast="0"/>
+            <w:bookmarkEnd w:id="13"/>
             <w:r>
               <w:t>PROJECTS</w:t>
             </w:r>
@@ -911,46 +1411,47 @@
                 <w:right w:val="nil"/>
                 <w:between w:val="nil"/>
               </w:pBdr>
-              <w:spacing w:before="60"/>
-              <w:ind w:right="30"/>
-              <w:rPr>
+              <w:spacing w:before="80" w:line="288" w:lineRule="auto"/>
+              <w:ind w:right="60"/>
+              <w:rPr>
+                <w:b w:val="0"/>
+                <w:sz w:val="16"/>
+                <w:szCs w:val="16"/>
+              </w:rPr>
+            </w:pPr>
+            <w:bookmarkStart w:id="14" w:name="_nypgr9pg7rxn" w:colFirst="0" w:colLast="0"/>
+            <w:bookmarkEnd w:id="14"/>
+            <w:proofErr w:type="spellStart"/>
+            <w:r>
+              <w:rPr>
+                <w:sz w:val="18"/>
+                <w:szCs w:val="18"/>
+              </w:rPr>
+              <w:t>Fara</w:t>
+            </w:r>
+            <w:proofErr w:type="spellEnd"/>
+            <w:r>
+              <w:rPr>
+                <w:sz w:val="18"/>
+                <w:szCs w:val="18"/>
+              </w:rPr>
+              <w:t xml:space="preserve"> the Film Bot.</w:t>
+            </w:r>
+            <w:r>
+              <w:rPr>
+                <w:sz w:val="20"/>
                 <w:szCs w:val="20"/>
               </w:rPr>
-            </w:pPr>
-            <w:bookmarkStart w:id="11" w:name="_nypgr9pg7rxn" w:colFirst="0" w:colLast="0"/>
-            <w:bookmarkEnd w:id="11"/>
-            <w:proofErr w:type="spellStart"/>
-            <w:r>
-              <w:rPr>
-                <w:szCs w:val="20"/>
-              </w:rPr>
-              <w:t>Fara</w:t>
-            </w:r>
-            <w:proofErr w:type="spellEnd"/>
-            <w:r>
-              <w:rPr>
-                <w:szCs w:val="20"/>
-              </w:rPr>
-              <w:t xml:space="preserve"> the Film Bot</w:t>
-            </w:r>
-          </w:p>
-          <w:p>
-            <w:pPr>
-              <w:numPr>
-                <w:ilvl w:val="0"/>
-                <w:numId w:val="4"/>
-              </w:numPr>
-              <w:spacing w:before="40" w:line="300" w:lineRule="auto"/>
-              <w:ind w:left="270" w:right="30"/>
-              <w:rPr>
-                <w:color w:val="434343"/>
-              </w:rPr>
-            </w:pPr>
-            <w:r>
-              <w:rPr>
-                <w:color w:val="434343"/>
-              </w:rPr>
-              <w:t>Built a Twitter bot in Python that uses APIs to crowdsource film recommendations, scrape Wikipedia for data about those films, and save the superset of data for reference</w:t>
+              <w:t xml:space="preserve"> </w:t>
+            </w:r>
+            <w:r>
+              <w:rPr>
+                <w:b w:val="0"/>
+                <w:color w:val="434343"/>
+                <w:sz w:val="16"/>
+                <w:szCs w:val="16"/>
+              </w:rPr>
+              <w:t>Built a Twitter bot in Python to crowdsource film recommendations, leveraging the Twitter, Google Drive, and Taste Dive APIs, and Wikipedia scraping</w:t>
             </w:r>
           </w:p>
           <w:p>
@@ -963,136 +1464,158 @@
                 <w:right w:val="nil"/>
                 <w:between w:val="nil"/>
               </w:pBdr>
-              <w:spacing w:before="60"/>
-              <w:ind w:right="30"/>
-            </w:pPr>
-            <w:bookmarkStart w:id="12" w:name="_v4itciunw47p" w:colFirst="0" w:colLast="0"/>
-            <w:bookmarkEnd w:id="12"/>
-            <w:r>
-              <w:rPr>
-                <w:szCs w:val="20"/>
-              </w:rPr>
-              <w:t>load-script-async</w:t>
-            </w:r>
-            <w:r>
-              <w:t xml:space="preserve">                                                                                                                    </w:t>
-            </w:r>
-          </w:p>
-          <w:p>
-            <w:pPr>
-              <w:numPr>
-                <w:ilvl w:val="0"/>
-                <w:numId w:val="4"/>
-              </w:numPr>
-              <w:spacing w:before="40" w:line="300" w:lineRule="auto"/>
-              <w:ind w:left="270" w:right="30"/>
-              <w:rPr>
-                <w:color w:val="434343"/>
-              </w:rPr>
-            </w:pPr>
-            <w:r>
-              <w:rPr>
-                <w:color w:val="434343"/>
-              </w:rPr>
-              <w:t>Wrote a tiny JavaScript library that replaces parts of a page with given HTML, recreating &lt;script&gt; nodes so they get executed. Designed for very tiny single-page applications</w:t>
+              <w:spacing w:before="80" w:line="288" w:lineRule="auto"/>
+              <w:ind w:right="60"/>
+              <w:rPr>
+                <w:b w:val="0"/>
+                <w:color w:val="434343"/>
+                <w:sz w:val="16"/>
+                <w:szCs w:val="16"/>
+              </w:rPr>
+            </w:pPr>
+            <w:bookmarkStart w:id="15" w:name="_v4itciunw47p" w:colFirst="0" w:colLast="0"/>
+            <w:bookmarkEnd w:id="15"/>
+            <w:r>
+              <w:rPr>
+                <w:sz w:val="18"/>
+                <w:szCs w:val="18"/>
+              </w:rPr>
+              <w:t>load-script-async.</w:t>
+            </w:r>
+            <w:r>
+              <w:t xml:space="preserve"> </w:t>
+            </w:r>
+            <w:r>
+              <w:rPr>
+                <w:b w:val="0"/>
+                <w:color w:val="434343"/>
+                <w:sz w:val="16"/>
+                <w:szCs w:val="16"/>
+              </w:rPr>
+              <w:t xml:space="preserve">Wrote a JavaScript library that replaces parts of a page with HTML, recreating &lt;script&gt; </w:t>
+            </w:r>
+            <w:r>
+              <w:rPr>
+                <w:b w:val="0"/>
+                <w:color w:val="434343"/>
+                <w:sz w:val="16"/>
+                <w:szCs w:val="16"/>
+              </w:rPr>
+              <w:t>nodes so they get executed. Designed for tiny single-page applications</w:t>
             </w:r>
           </w:p>
           <w:p>
             <w:pPr>
               <w:pStyle w:val="Heading2"/>
-              <w:spacing w:before="40"/>
-              <w:ind w:right="30"/>
-            </w:pPr>
-            <w:bookmarkStart w:id="13" w:name="_1ikkatoi9la9" w:colFirst="0" w:colLast="0"/>
-            <w:bookmarkEnd w:id="13"/>
-            <w:r>
-              <w:rPr>
-                <w:szCs w:val="20"/>
-              </w:rPr>
-              <w:t>Photoshop Drawing Bot</w:t>
-            </w:r>
-            <w:r>
-              <w:t xml:space="preserve">                                                                                                                </w:t>
-            </w:r>
-          </w:p>
-          <w:p>
-            <w:pPr>
-              <w:numPr>
-                <w:ilvl w:val="0"/>
-                <w:numId w:val="4"/>
-              </w:numPr>
-              <w:spacing w:before="40" w:line="300" w:lineRule="auto"/>
-              <w:ind w:left="270" w:right="30" w:hanging="270"/>
-              <w:rPr>
-                <w:color w:val="434343"/>
-              </w:rPr>
-            </w:pPr>
-            <w:r>
-              <w:rPr>
-                <w:color w:val="434343"/>
-              </w:rPr>
-              <w:t>Wrote a Python program that takes Photoshop points and colors given by the user, and outputs code that will draw those shapes using Python’s Turtle vector graphics library</w:t>
-            </w:r>
-          </w:p>
-          <w:p>
-            <w:pPr>
-              <w:pStyle w:val="Heading1"/>
-              <w:spacing w:before="120"/>
-              <w:ind w:right="30"/>
+              <w:spacing w:before="80" w:line="288" w:lineRule="auto"/>
+              <w:ind w:right="60"/>
               <w:rPr>
                 <w:sz w:val="20"/>
                 <w:szCs w:val="20"/>
               </w:rPr>
             </w:pPr>
-            <w:bookmarkStart w:id="14" w:name="_r2pml69zk3ti" w:colFirst="0" w:colLast="0"/>
-            <w:bookmarkEnd w:id="14"/>
-            <w:r>
-              <w:t>ACTIVITIES</w:t>
+            <w:bookmarkStart w:id="16" w:name="_1ikkatoi9la9" w:colFirst="0" w:colLast="0"/>
+            <w:bookmarkEnd w:id="16"/>
+            <w:r>
+              <w:rPr>
+                <w:sz w:val="18"/>
+                <w:szCs w:val="18"/>
+              </w:rPr>
+              <w:t>Photoshop Drawing Bot.</w:t>
+            </w:r>
+            <w:r>
+              <w:rPr>
+                <w:sz w:val="20"/>
+                <w:szCs w:val="20"/>
+              </w:rPr>
+              <w:t xml:space="preserve"> </w:t>
+            </w:r>
+            <w:r>
+              <w:rPr>
+                <w:b w:val="0"/>
+                <w:color w:val="434343"/>
+                <w:sz w:val="16"/>
+                <w:szCs w:val="16"/>
+              </w:rPr>
+              <w:t>Built an auto-converter with Python Turtle to turn Photoshop coordinates into shapes</w:t>
+            </w:r>
+            <w:r>
+              <w:rPr>
+                <w:b w:val="0"/>
+                <w:sz w:val="16"/>
+                <w:szCs w:val="16"/>
+              </w:rPr>
+              <w:t xml:space="preserve"> </w:t>
+            </w:r>
+            <w:r>
+              <w:rPr>
+                <w:sz w:val="16"/>
+                <w:szCs w:val="16"/>
+              </w:rPr>
+              <w:t xml:space="preserve">           </w:t>
+            </w:r>
+            <w:r>
+              <w:t xml:space="preserve">                                                                  </w:t>
+            </w:r>
+            <w:r>
+              <w:t xml:space="preserve">                                </w:t>
             </w:r>
           </w:p>
           <w:p>
             <w:pPr>
               <w:pStyle w:val="Heading2"/>
-              <w:spacing w:before="120"/>
-              <w:ind w:right="30"/>
+              <w:spacing w:before="80" w:line="288" w:lineRule="auto"/>
+              <w:ind w:right="60"/>
               <w:rPr>
                 <w:b w:val="0"/>
-                <w:szCs w:val="20"/>
-              </w:rPr>
-            </w:pPr>
-            <w:bookmarkStart w:id="15" w:name="_zc9qj04jv9s0" w:colFirst="0" w:colLast="0"/>
-            <w:bookmarkEnd w:id="15"/>
-            <w:r>
-              <w:rPr>
-                <w:szCs w:val="20"/>
-              </w:rPr>
-              <w:t xml:space="preserve">Hack4Good                                                                                                              </w:t>
+                <w:color w:val="434343"/>
+                <w:sz w:val="16"/>
+                <w:szCs w:val="16"/>
+              </w:rPr>
+            </w:pPr>
+            <w:bookmarkStart w:id="17" w:name="_zc9qj04jv9s0" w:colFirst="0" w:colLast="0"/>
+            <w:bookmarkEnd w:id="17"/>
+            <w:r>
+              <w:rPr>
+                <w:sz w:val="18"/>
+                <w:szCs w:val="18"/>
+              </w:rPr>
+              <w:t>Hack4Good.</w:t>
             </w:r>
             <w:r>
               <w:rPr>
                 <w:b w:val="0"/>
-                <w:szCs w:val="20"/>
-              </w:rPr>
-              <w:t>Springfield, MO</w:t>
-            </w:r>
-          </w:p>
-          <w:p>
-            <w:pPr>
-              <w:numPr>
-                <w:ilvl w:val="0"/>
-                <w:numId w:val="4"/>
-              </w:numPr>
-              <w:spacing w:before="60" w:line="300" w:lineRule="auto"/>
-              <w:ind w:left="270" w:right="30" w:hanging="270"/>
-              <w:rPr>
-                <w:color w:val="434343"/>
-              </w:rPr>
-            </w:pPr>
-            <w:r>
-              <w:rPr>
-                <w:color w:val="434343"/>
-              </w:rPr>
-              <w:t xml:space="preserve">Competed in 2019 and 2017 hackathons, building apps for local non-profits </w:t>
+                <w:color w:val="434343"/>
+                <w:sz w:val="18"/>
+                <w:szCs w:val="18"/>
+              </w:rPr>
+              <w:t xml:space="preserve"> </w:t>
+            </w:r>
+            <w:r>
+              <w:rPr>
+                <w:b w:val="0"/>
+                <w:color w:val="434343"/>
+                <w:sz w:val="16"/>
+                <w:szCs w:val="16"/>
+              </w:rPr>
+              <w:t>Prototyped apps for local nonprofits in hackathons from 2017 to 2019</w:t>
+            </w:r>
+            <w:r>
+              <w:rPr>
+                <w:color w:val="434343"/>
+                <w:sz w:val="16"/>
+                <w:szCs w:val="16"/>
+              </w:rPr>
+              <w:t xml:space="preserve">, </w:t>
+            </w:r>
+            <w:r>
+              <w:rPr>
+                <w:b w:val="0"/>
+                <w:color w:val="434343"/>
+                <w:sz w:val="16"/>
+                <w:szCs w:val="16"/>
+              </w:rPr>
+              <w:t>including leading my own team in 2018</w:t>
             </w:r>
           </w:p>
         </w:tc>
@@ -1126,8 +1649,8 @@
               <w:spacing w:before="0"/>
               <w:ind w:right="30"/>
             </w:pPr>
-            <w:bookmarkStart w:id="16" w:name="_w90emc1ascyn" w:colFirst="0" w:colLast="0"/>
-            <w:bookmarkEnd w:id="16"/>
+            <w:bookmarkStart w:id="18" w:name="_w90emc1ascyn" w:colFirst="0" w:colLast="0"/>
+            <w:bookmarkEnd w:id="18"/>
             <w:r>
               <w:t>SKILLS</w:t>
             </w:r>
@@ -1141,8 +1664,8 @@
                 <w:color w:val="434343"/>
               </w:rPr>
             </w:pPr>
-            <w:bookmarkStart w:id="17" w:name="_pkjm5cgcotqo" w:colFirst="0" w:colLast="0"/>
-            <w:bookmarkEnd w:id="17"/>
+            <w:bookmarkStart w:id="19" w:name="_pkjm5cgcotqo" w:colFirst="0" w:colLast="0"/>
+            <w:bookmarkEnd w:id="19"/>
             <w:r>
               <w:t>Software</w:t>
             </w:r>
@@ -1370,7 +1893,7 @@
                 <w:rFonts w:ascii="Open Sans" w:eastAsia="Open Sans" w:hAnsi="Open Sans" w:cs="Open Sans"/>
                 <w:color w:val="434343"/>
               </w:rPr>
-              <w:t>CSS3/SCSS</w:t>
+              <w:t>CSS3</w:t>
             </w:r>
           </w:p>
           <w:p>
@@ -1426,7 +1949,7 @@
                 <w:rFonts w:ascii="Open Sans" w:eastAsia="Open Sans" w:hAnsi="Open Sans" w:cs="Open Sans"/>
                 <w:color w:val="434343"/>
               </w:rPr>
-              <w:t>C++</w:t>
+              <w:t>Docker</w:t>
             </w:r>
           </w:p>
           <w:p>
@@ -1454,7 +1977,7 @@
                 <w:rFonts w:ascii="Open Sans" w:eastAsia="Open Sans" w:hAnsi="Open Sans" w:cs="Open Sans"/>
                 <w:color w:val="434343"/>
               </w:rPr>
-              <w:t>Rust</w:t>
+              <w:t>C++</w:t>
             </w:r>
           </w:p>
           <w:p>
@@ -1482,7 +2005,7 @@
                 <w:rFonts w:ascii="Open Sans" w:eastAsia="Open Sans" w:hAnsi="Open Sans" w:cs="Open Sans"/>
                 <w:color w:val="434343"/>
               </w:rPr>
-              <w:t>GCP</w:t>
+              <w:t>Rust</w:t>
             </w:r>
           </w:p>
           <w:p>
@@ -1510,7 +2033,7 @@
                 <w:rFonts w:ascii="Open Sans" w:eastAsia="Open Sans" w:hAnsi="Open Sans" w:cs="Open Sans"/>
                 <w:color w:val="434343"/>
               </w:rPr>
-              <w:t>NoSQL</w:t>
+              <w:t>GCP</w:t>
             </w:r>
           </w:p>
           <w:p>
@@ -1538,7 +2061,23 @@
                 <w:rFonts w:ascii="Open Sans" w:eastAsia="Open Sans" w:hAnsi="Open Sans" w:cs="Open Sans"/>
                 <w:color w:val="434343"/>
               </w:rPr>
-              <w:t>Postgres</w:t>
+              <w:t xml:space="preserve">NoSQL (MongoDB and </w:t>
+            </w:r>
+            <w:proofErr w:type="spellStart"/>
+            <w:r>
+              <w:rPr>
+                <w:rFonts w:ascii="Open Sans" w:eastAsia="Open Sans" w:hAnsi="Open Sans" w:cs="Open Sans"/>
+                <w:color w:val="434343"/>
+              </w:rPr>
+              <w:t>Firestore</w:t>
+            </w:r>
+            <w:proofErr w:type="spellEnd"/>
+            <w:r>
+              <w:rPr>
+                <w:rFonts w:ascii="Open Sans" w:eastAsia="Open Sans" w:hAnsi="Open Sans" w:cs="Open Sans"/>
+                <w:color w:val="434343"/>
+              </w:rPr>
+              <w:t>)</w:t>
             </w:r>
           </w:p>
           <w:p>
@@ -1561,15 +2100,13 @@
                 <w:color w:val="434343"/>
               </w:rPr>
             </w:pPr>
-            <w:proofErr w:type="spellStart"/>
-            <w:r>
-              <w:rPr>
-                <w:rFonts w:ascii="Open Sans" w:eastAsia="Open Sans" w:hAnsi="Open Sans" w:cs="Open Sans"/>
-                <w:color w:val="434343"/>
-              </w:rPr>
-              <w:t>DigitalOcean</w:t>
-            </w:r>
-            <w:proofErr w:type="spellEnd"/>
+            <w:r>
+              <w:rPr>
+                <w:rFonts w:ascii="Open Sans" w:eastAsia="Open Sans" w:hAnsi="Open Sans" w:cs="Open Sans"/>
+                <w:color w:val="434343"/>
+              </w:rPr>
+              <w:t>SQL (Postgres)</w:t>
+            </w:r>
           </w:p>
           <w:p>
             <w:pPr>
@@ -1577,8 +2114,8 @@
               <w:spacing w:before="160"/>
               <w:ind w:right="30"/>
             </w:pPr>
-            <w:bookmarkStart w:id="18" w:name="_xfqh7qlzl8j8" w:colFirst="0" w:colLast="0"/>
-            <w:bookmarkEnd w:id="18"/>
+            <w:bookmarkStart w:id="20" w:name="_xfqh7qlzl8j8" w:colFirst="0" w:colLast="0"/>
+            <w:bookmarkEnd w:id="20"/>
             <w:r>
               <w:t>Workflow</w:t>
             </w:r>
@@ -1614,19 +2151,7 @@
                 <w:rFonts w:ascii="Open Sans" w:eastAsia="Open Sans" w:hAnsi="Open Sans" w:cs="Open Sans"/>
                 <w:color w:val="434343"/>
               </w:rPr>
-              <w:t>Notion</w:t>
-            </w:r>
-          </w:p>
-          <w:p>
-            <w:pPr>
-              <w:pStyle w:val="Heading2"/>
-              <w:spacing w:before="160"/>
-              <w:ind w:right="30"/>
-            </w:pPr>
-            <w:bookmarkStart w:id="19" w:name="_1dh2b5bzl67" w:colFirst="0" w:colLast="0"/>
-            <w:bookmarkEnd w:id="19"/>
-            <w:r>
-              <w:t>Leadership</w:t>
+              <w:t>Trello</w:t>
             </w:r>
           </w:p>
           <w:p>
@@ -1643,7 +2168,7 @@
                 <w:rFonts w:ascii="Open Sans" w:eastAsia="Open Sans" w:hAnsi="Open Sans" w:cs="Open Sans"/>
                 <w:color w:val="434343"/>
               </w:rPr>
-              <w:t>Software Architecture</w:t>
+              <w:t>Notion</w:t>
             </w:r>
           </w:p>
           <w:p>
@@ -1655,13 +2180,15 @@
                 <w:color w:val="434343"/>
               </w:rPr>
             </w:pPr>
-            <w:r>
-              <w:rPr>
-                <w:rFonts w:ascii="Open Sans" w:eastAsia="Open Sans" w:hAnsi="Open Sans" w:cs="Open Sans"/>
-                <w:color w:val="434343"/>
-              </w:rPr>
-              <w:t>Systems Design</w:t>
-            </w:r>
+            <w:proofErr w:type="spellStart"/>
+            <w:r>
+              <w:rPr>
+                <w:rFonts w:ascii="Open Sans" w:eastAsia="Open Sans" w:hAnsi="Open Sans" w:cs="Open Sans"/>
+                <w:color w:val="434343"/>
+              </w:rPr>
+              <w:t>DigitalOcean</w:t>
+            </w:r>
+            <w:proofErr w:type="spellEnd"/>
           </w:p>
           <w:p>
             <w:pPr>
@@ -1669,8 +2196,8 @@
               <w:spacing w:before="240"/>
               <w:ind w:right="30"/>
             </w:pPr>
-            <w:bookmarkStart w:id="20" w:name="_orjm4imutbeo" w:colFirst="0" w:colLast="0"/>
-            <w:bookmarkEnd w:id="20"/>
+            <w:bookmarkStart w:id="21" w:name="_orjm4imutbeo" w:colFirst="0" w:colLast="0"/>
+            <w:bookmarkEnd w:id="21"/>
             <w:r>
               <w:t>EDUCATION</w:t>
             </w:r>
@@ -1681,8 +2208,8 @@
               <w:spacing w:before="80"/>
               <w:ind w:right="30"/>
             </w:pPr>
-            <w:bookmarkStart w:id="21" w:name="_kwf5oxe08di1" w:colFirst="0" w:colLast="0"/>
-            <w:bookmarkEnd w:id="21"/>
+            <w:bookmarkStart w:id="22" w:name="_kwf5oxe08di1" w:colFirst="0" w:colLast="0"/>
+            <w:bookmarkEnd w:id="22"/>
             <w:r>
               <w:t>Ozarks Technical Community College</w:t>
             </w:r>
@@ -1695,8 +2222,8 @@
                 <w:color w:val="434343"/>
               </w:rPr>
             </w:pPr>
-            <w:bookmarkStart w:id="22" w:name="_u2y2rk2dsf4b" w:colFirst="0" w:colLast="0"/>
-            <w:bookmarkEnd w:id="22"/>
+            <w:bookmarkStart w:id="23" w:name="_u2y2rk2dsf4b" w:colFirst="0" w:colLast="0"/>
+            <w:bookmarkEnd w:id="23"/>
             <w:r>
               <w:rPr>
                 <w:rFonts w:ascii="Merriweather" w:eastAsia="Merriweather" w:hAnsi="Merriweather" w:cs="Merriweather"/>
@@ -1705,7 +2232,7 @@
                 <w:sz w:val="22"/>
                 <w:szCs w:val="22"/>
               </w:rPr>
-              <w:t xml:space="preserve">AS, Computer Information Science                          </w:t>
+              <w:t xml:space="preserve">AS, Computer Science                          </w:t>
             </w:r>
             <w:r>
               <w:t>2019</w:t>
@@ -1726,11 +2253,14 @@
       </w:pPr>
     </w:p>
     <w:sectPr>
-      <w:headerReference w:type="default" r:id="rId9"/>
+      <w:headerReference w:type="default" r:id="rId10"/>
+      <w:headerReference w:type="first" r:id="rId11"/>
       <w:pgSz w:w="12240" w:h="15840"/>
-      <w:pgMar w:top="576" w:right="720" w:bottom="863" w:left="720" w:header="0" w:footer="720" w:gutter="0"/>
+      <w:pgMar w:top="576" w:right="720" w:bottom="720" w:left="720" w:header="0" w:footer="720" w:gutter="0"/>
       <w:pgNumType w:start="1"/>
       <w:cols w:space="720"/>
+      <w:titlePg/>
+      <w:docGrid w:linePitch="245"/>
     </w:sectPr>
   </w:body>
 </w:document>
@@ -1794,6 +2324,11 @@
       <w:jc w:val="center"/>
     </w:pPr>
   </w:p>
+</w:hdr>
+</file>
+
+<file path=word/header2.xml><?xml version="1.0" encoding="utf-8"?>
+<w:hdr xmlns:wpc="http://schemas.microsoft.com/office/word/2010/wordprocessingCanvas" xmlns:cx="http://schemas.microsoft.com/office/drawing/2014/chartex" xmlns:cx1="http://schemas.microsoft.com/office/drawing/2015/9/8/chartex" xmlns:cx2="http://schemas.microsoft.com/office/drawing/2015/10/21/chartex" xmlns:cx3="http://schemas.microsoft.com/office/drawing/2016/5/9/chartex" xmlns:cx4="http://schemas.microsoft.com/office/drawing/2016/5/10/chartex" xmlns:cx5="http://schemas.microsoft.com/office/drawing/2016/5/11/chartex" xmlns:cx6="http://schemas.microsoft.com/office/drawing/2016/5/12/chartex" xmlns:cx7="http://schemas.microsoft.com/office/drawing/2016/5/13/chartex" xmlns:cx8="http://schemas.microsoft.com/office/drawing/2016/5/14/chartex" xmlns:mc="http://schemas.openxmlformats.org/markup-compatibility/2006" xmlns:aink="http://schemas.microsoft.com/office/drawing/2016/ink" xmlns:am3d="http://schemas.microsoft.com/office/drawing/2017/model3d" xmlns:o="urn:schemas-microsoft-com:office:office" xmlns:r="http://schemas.openxmlformats.org/officeDocument/2006/relationships" xmlns:m="http://schemas.openxmlformats.org/officeDocument/2006/math" xmlns:v="urn:schemas-microsoft-com:vml" xmlns:wp14="http://schemas.microsoft.com/office/word/2010/wordprocessingDrawing" xmlns:wp="http://schemas.openxmlformats.org/drawingml/2006/wordprocessingDrawing" xmlns:w10="urn:schemas-microsoft-com:office:word" xmlns:w="http://schemas.openxmlformats.org/wordprocessingml/2006/main" xmlns:w14="http://schemas.microsoft.com/office/word/2010/wordml" xmlns:w15="http://schemas.microsoft.com/office/word/2012/wordml" xmlns:w16cid="http://schemas.microsoft.com/office/word/2016/wordml/cid" xmlns:w16se="http://schemas.microsoft.com/office/word/2015/wordml/symex" xmlns:wpg="http://schemas.microsoft.com/office/word/2010/wordprocessingGroup" xmlns:wpi="http://schemas.microsoft.com/office/word/2010/wordprocessingInk" xmlns:wne="http://schemas.microsoft.com/office/word/2006/wordml" xmlns:wps="http://schemas.microsoft.com/office/word/2010/wordprocessingShape" mc:Ignorable="w14 w15 w16se w16cid wp14">
   <w:p>
     <w:pPr>
       <w:spacing w:before="0" w:line="276" w:lineRule="auto"/>
@@ -1804,42 +2339,6 @@
         <w:szCs w:val="20"/>
       </w:rPr>
     </w:pPr>
-    <w:r>
-      <w:rPr>
-        <w:color w:val="000000"/>
-        <w:sz w:val="20"/>
-        <w:szCs w:val="20"/>
-      </w:rPr>
-      <w:t>jacemedlin@gmail.com  |  (608) 620-5019  | linkedin.com/in/</w:t>
-    </w:r>
-    <w:proofErr w:type="spellStart"/>
-    <w:r>
-      <w:rPr>
-        <w:color w:val="000000"/>
-        <w:sz w:val="20"/>
-        <w:szCs w:val="20"/>
-      </w:rPr>
-      <w:t>jace-medlin</w:t>
-    </w:r>
-    <w:proofErr w:type="spellEnd"/>
-    <w:r>
-      <w:rPr>
-        <w:color w:val="000000"/>
-        <w:sz w:val="20"/>
-        <w:szCs w:val="20"/>
-      </w:rPr>
-      <w:t xml:space="preserve"> |  github.com/based-</w:t>
-    </w:r>
-    <w:proofErr w:type="spellStart"/>
-    <w:r>
-      <w:rPr>
-        <w:color w:val="000000"/>
-        <w:sz w:val="20"/>
-        <w:szCs w:val="20"/>
-      </w:rPr>
-      <w:t>jace</w:t>
-    </w:r>
-    <w:proofErr w:type="spellEnd"/>
   </w:p>
   <w:p>
     <w:pPr>
@@ -1857,7 +2356,7 @@
         <w:sz w:val="20"/>
         <w:szCs w:val="20"/>
       </w:rPr>
-      <w:t xml:space="preserve"> </w:t>
+      <w:t>jacemedlin@gmail.com  -  (608) 620-5019  -  linkedin.com/in/</w:t>
     </w:r>
     <w:proofErr w:type="spellStart"/>
     <w:r>
@@ -1866,7 +2365,54 @@
         <w:sz w:val="20"/>
         <w:szCs w:val="20"/>
       </w:rPr>
+      <w:t>jace-medlin</w:t>
+    </w:r>
+    <w:proofErr w:type="spellEnd"/>
+    <w:r>
+      <w:rPr>
+        <w:color w:val="000000"/>
+        <w:sz w:val="20"/>
+        <w:szCs w:val="20"/>
+      </w:rPr>
+      <w:t xml:space="preserve">  </w:t>
+    </w:r>
+  </w:p>
+  <w:p>
+    <w:pPr>
+      <w:spacing w:before="40" w:line="276" w:lineRule="auto"/>
+      <w:jc w:val="center"/>
+      <w:rPr>
+        <w:color w:val="000000"/>
+        <w:sz w:val="20"/>
+        <w:szCs w:val="20"/>
+      </w:rPr>
+    </w:pPr>
+    <w:proofErr w:type="spellStart"/>
+    <w:r>
+      <w:rPr>
+        <w:color w:val="000000"/>
+        <w:sz w:val="20"/>
+        <w:szCs w:val="20"/>
+      </w:rPr>
       <w:t>jacemedlin.xyz</w:t>
+    </w:r>
+    <w:proofErr w:type="spellEnd"/>
+    <w:r>
+      <w:rPr>
+        <w:color w:val="000000"/>
+        <w:sz w:val="20"/>
+        <w:szCs w:val="20"/>
+      </w:rPr>
+      <w:t xml:space="preserve">  - github.com/based-</w:t>
+    </w:r>
+    <w:proofErr w:type="spellStart"/>
+    <w:r>
+      <w:rPr>
+        <w:color w:val="000000"/>
+        <w:sz w:val="20"/>
+        <w:szCs w:val="20"/>
+      </w:rPr>
+      <w:t>jace</w:t>
     </w:r>
     <w:proofErr w:type="spellEnd"/>
   </w:p>
@@ -1876,13 +2422,13 @@
 <file path=word/numbering.xml><?xml version="1.0" encoding="utf-8"?>
 <w:numbering xmlns:wpc="http://schemas.microsoft.com/office/word/2010/wordprocessingCanvas" xmlns:cx="http://schemas.microsoft.com/office/drawing/2014/chartex" xmlns:cx1="http://schemas.microsoft.com/office/drawing/2015/9/8/chartex" xmlns:cx2="http://schemas.microsoft.com/office/drawing/2015/10/21/chartex" xmlns:cx3="http://schemas.microsoft.com/office/drawing/2016/5/9/chartex" xmlns:cx4="http://schemas.microsoft.com/office/drawing/2016/5/10/chartex" xmlns:cx5="http://schemas.microsoft.com/office/drawing/2016/5/11/chartex" xmlns:cx6="http://schemas.microsoft.com/office/drawing/2016/5/12/chartex" xmlns:cx7="http://schemas.microsoft.com/office/drawing/2016/5/13/chartex" xmlns:cx8="http://schemas.microsoft.com/office/drawing/2016/5/14/chartex" xmlns:mc="http://schemas.openxmlformats.org/markup-compatibility/2006" xmlns:aink="http://schemas.microsoft.com/office/drawing/2016/ink" xmlns:am3d="http://schemas.microsoft.com/office/drawing/2017/model3d" xmlns:o="urn:schemas-microsoft-com:office:office" xmlns:r="http://schemas.openxmlformats.org/officeDocument/2006/relationships" xmlns:m="http://schemas.openxmlformats.org/officeDocument/2006/math" xmlns:v="urn:schemas-microsoft-com:vml" xmlns:wp14="http://schemas.microsoft.com/office/word/2010/wordprocessingDrawing" xmlns:wp="http://schemas.openxmlformats.org/drawingml/2006/wordprocessingDrawing" xmlns:w10="urn:schemas-microsoft-com:office:word" xmlns:w="http://schemas.openxmlformats.org/wordprocessingml/2006/main" xmlns:w14="http://schemas.microsoft.com/office/word/2010/wordml" xmlns:w15="http://schemas.microsoft.com/office/word/2012/wordml" xmlns:w16cid="http://schemas.microsoft.com/office/word/2016/wordml/cid" xmlns:w16se="http://schemas.microsoft.com/office/word/2015/wordml/symex" xmlns:wpg="http://schemas.microsoft.com/office/word/2010/wordprocessingGroup" xmlns:wpi="http://schemas.microsoft.com/office/word/2010/wordprocessingInk" xmlns:wne="http://schemas.microsoft.com/office/word/2006/wordml" xmlns:wps="http://schemas.microsoft.com/office/word/2010/wordprocessingShape" mc:Ignorable="w14 w15 w16se w16cid wp14">
   <w:abstractNum w:abstractNumId="0" w15:restartNumberingAfterBreak="0">
-    <w:nsid w:val="005E3F50"/>
+    <w:nsid w:val="29DB652E"/>
     <w:multiLevelType w:val="multilevel"/>
-    <w:tmpl w:val="68CA6AF6"/>
+    <w:tmpl w:val="E9B69918"/>
     <w:lvl w:ilvl="0">
       <w:start w:val="1"/>
       <w:numFmt w:val="bullet"/>
-      <w:lvlText w:val="​"/>
+      <w:lvlText w:val="●"/>
       <w:lvlJc w:val="left"/>
       <w:pPr>
         <w:ind w:left="720" w:hanging="360"/>
@@ -1989,13 +2535,13 @@
     </w:lvl>
   </w:abstractNum>
   <w:abstractNum w:abstractNumId="1" w15:restartNumberingAfterBreak="0">
-    <w:nsid w:val="24701902"/>
+    <w:nsid w:val="5653056C"/>
     <w:multiLevelType w:val="multilevel"/>
-    <w:tmpl w:val="29D2CB00"/>
+    <w:tmpl w:val="7DB4C420"/>
     <w:lvl w:ilvl="0">
       <w:start w:val="1"/>
       <w:numFmt w:val="bullet"/>
-      <w:lvlText w:val="●"/>
+      <w:lvlText w:val="​"/>
       <w:lvlJc w:val="left"/>
       <w:pPr>
         <w:ind w:left="720" w:hanging="360"/>
@@ -2102,9 +2648,9 @@
     </w:lvl>
   </w:abstractNum>
   <w:abstractNum w:abstractNumId="2" w15:restartNumberingAfterBreak="0">
-    <w:nsid w:val="2BF2248C"/>
+    <w:nsid w:val="570A6E21"/>
     <w:multiLevelType w:val="multilevel"/>
-    <w:tmpl w:val="7D56D0D4"/>
+    <w:tmpl w:val="520E7AB8"/>
     <w:lvl w:ilvl="0">
       <w:start w:val="1"/>
       <w:numFmt w:val="bullet"/>
@@ -2215,9 +2761,9 @@
     </w:lvl>
   </w:abstractNum>
   <w:abstractNum w:abstractNumId="3" w15:restartNumberingAfterBreak="0">
-    <w:nsid w:val="6DA94DE9"/>
+    <w:nsid w:val="5B906821"/>
     <w:multiLevelType w:val="multilevel"/>
-    <w:tmpl w:val="58F08AE0"/>
+    <w:tmpl w:val="11E86F20"/>
     <w:lvl w:ilvl="0">
       <w:start w:val="1"/>
       <w:numFmt w:val="bullet"/>
@@ -2328,16 +2874,16 @@
     </w:lvl>
   </w:abstractNum>
   <w:num w:numId="1">
+    <w:abstractNumId w:val="3"/>
+  </w:num>
+  <w:num w:numId="2">
     <w:abstractNumId w:val="1"/>
   </w:num>
-  <w:num w:numId="2">
+  <w:num w:numId="3">
     <w:abstractNumId w:val="2"/>
   </w:num>
-  <w:num w:numId="3">
+  <w:num w:numId="4">
     <w:abstractNumId w:val="0"/>
-  </w:num>
-  <w:num w:numId="4">
-    <w:abstractNumId w:val="3"/>
   </w:num>
 </w:numbering>
 </file>
@@ -2743,10 +3289,6 @@
   <w:style w:type="paragraph" w:default="1" w:styleId="Normal">
     <w:name w:val="Normal"/>
     <w:qFormat/>
-    <w:rsid w:val="005108A9"/>
-    <w:rPr>
-      <w:sz w:val="16"/>
-    </w:rPr>
   </w:style>
   <w:style w:type="paragraph" w:styleId="Heading1">
     <w:name w:val="heading 1"/>
@@ -2771,7 +3313,6 @@
     <w:uiPriority w:val="9"/>
     <w:unhideWhenUsed/>
     <w:qFormat/>
-    <w:rsid w:val="001E5342"/>
     <w:pPr>
       <w:keepNext/>
       <w:keepLines/>
@@ -2781,7 +3322,7 @@
     <w:rPr>
       <w:b/>
       <w:color w:val="000000"/>
-      <w:sz w:val="20"/>
+      <w:sz w:val="22"/>
       <w:szCs w:val="22"/>
     </w:rPr>
   </w:style>
@@ -2800,6 +3341,7 @@
     </w:pPr>
     <w:rPr>
       <w:rFonts w:ascii="Open Sans" w:eastAsia="Open Sans" w:hAnsi="Open Sans" w:cs="Open Sans"/>
+      <w:sz w:val="16"/>
       <w:szCs w:val="16"/>
     </w:rPr>
   </w:style>
@@ -2898,14 +3440,13 @@
     <w:next w:val="Normal"/>
     <w:uiPriority w:val="10"/>
     <w:qFormat/>
-    <w:rsid w:val="001E5342"/>
     <w:pPr>
       <w:spacing w:before="0" w:after="120" w:line="240" w:lineRule="auto"/>
     </w:pPr>
     <w:rPr>
       <w:b/>
       <w:color w:val="000000"/>
-      <w:sz w:val="48"/>
+      <w:sz w:val="72"/>
       <w:szCs w:val="72"/>
     </w:rPr>
   </w:style>
@@ -2980,7 +3521,7 @@
     <w:uiPriority w:val="99"/>
     <w:semiHidden/>
     <w:unhideWhenUsed/>
-    <w:rsid w:val="007F0D52"/>
+    <w:rsid w:val="009E6C2B"/>
     <w:pPr>
       <w:spacing w:before="0" w:line="240" w:lineRule="auto"/>
     </w:pPr>
@@ -2994,7 +3535,7 @@
     <w:link w:val="BalloonText"/>
     <w:uiPriority w:val="99"/>
     <w:semiHidden/>
-    <w:rsid w:val="007F0D52"/>
+    <w:rsid w:val="009E6C2B"/>
     <w:rPr>
       <w:rFonts w:ascii="Segoe UI" w:hAnsi="Segoe UI" w:cs="Segoe UI"/>
     </w:rPr>
@@ -3005,7 +3546,7 @@
     <w:link w:val="HeaderChar"/>
     <w:uiPriority w:val="99"/>
     <w:unhideWhenUsed/>
-    <w:rsid w:val="0094650F"/>
+    <w:rsid w:val="00832BD6"/>
     <w:pPr>
       <w:tabs>
         <w:tab w:val="center" w:pos="4680"/>
@@ -3019,10 +3560,7 @@
     <w:basedOn w:val="DefaultParagraphFont"/>
     <w:link w:val="Header"/>
     <w:uiPriority w:val="99"/>
-    <w:rsid w:val="0094650F"/>
-    <w:rPr>
-      <w:sz w:val="16"/>
-    </w:rPr>
+    <w:rsid w:val="00832BD6"/>
   </w:style>
   <w:style w:type="paragraph" w:styleId="Footer">
     <w:name w:val="footer"/>
@@ -3030,7 +3568,7 @@
     <w:link w:val="FooterChar"/>
     <w:uiPriority w:val="99"/>
     <w:unhideWhenUsed/>
-    <w:rsid w:val="0094650F"/>
+    <w:rsid w:val="00832BD6"/>
     <w:pPr>
       <w:tabs>
         <w:tab w:val="center" w:pos="4680"/>
@@ -3044,10 +3582,7 @@
     <w:basedOn w:val="DefaultParagraphFont"/>
     <w:link w:val="Footer"/>
     <w:uiPriority w:val="99"/>
-    <w:rsid w:val="0094650F"/>
-    <w:rPr>
-      <w:sz w:val="16"/>
-    </w:rPr>
+    <w:rsid w:val="00832BD6"/>
   </w:style>
 </w:styles>
 </file>

</xml_diff>